<commit_message>
Skyline Small Molecule Targets.docx(3.6 release branch): remove the words "(for Skyline-Daily 3.5.1.9942 and later)" from this tutorial.
Former-commit-id: 194a9e5edc4550ecd9aa14b5ecb1c7cdbca9fba1
</commit_message>
<xml_diff>
--- a/pwiz_tools/Skyline/Documentation/Tutorials/Skyline Small Molecule Targets.docx
+++ b/pwiz_tools/Skyline/Documentation/Tutorials/Skyline Small Molecule Targets.docx
@@ -15,15 +15,8 @@
       <w:r>
         <w:t xml:space="preserve"> Targets</w:t>
       </w:r>
-      <w:r>
-        <w:t xml:space="preserve"> (for Skyline</w:t>
-      </w:r>
-      <w:r>
-        <w:t>-Daily</w:t>
-      </w:r>
-      <w:r>
-        <w:t xml:space="preserve"> 3.5.1.9942 and later)</w:t>
-      </w:r>
+      <w:bookmarkStart w:id="0" w:name="_GoBack"/>
+      <w:bookmarkEnd w:id="0"/>
     </w:p>
     <w:p>
       <w:r>
@@ -229,33 +222,16 @@
       </w:r>
     </w:p>
     <w:p>
-      <w:pPr>
-        <w:rPr>
-          <w:lang w:val="fr-FR"/>
-        </w:rPr>
-      </w:pPr>
-      <w:r>
-        <w:rPr>
-          <w:lang w:val="fr-FR"/>
-        </w:rPr>
+      <w:r>
         <w:t>C:\Users\</w:t>
       </w:r>
       <w:r>
-        <w:rPr>
-          <w:lang w:val="fr-FR"/>
-        </w:rPr>
         <w:t>bspratt</w:t>
       </w:r>
       <w:r>
-        <w:rPr>
-          <w:lang w:val="fr-FR"/>
-        </w:rPr>
         <w:t>\Documents\</w:t>
       </w:r>
       <w:r>
-        <w:rPr>
-          <w:lang w:val="fr-FR"/>
-        </w:rPr>
         <w:t>SmallMolecule</w:t>
       </w:r>
     </w:p>
@@ -450,23 +426,26 @@
     </w:p>
     <w:p>
       <w:r>
+        <w:t>At a minimum, Skyline needs to know the charge state and either the ion formula or m/z for each precursor and product.</w:t>
+      </w:r>
+      <w:r>
+        <w:t xml:space="preserve">  If no product ion information is present</w:t>
+      </w:r>
+      <w:r>
+        <w:t xml:space="preserve"> in a transition list</w:t>
+      </w:r>
+      <w:r>
+        <w:t>, it</w:t>
+      </w:r>
+      <w:r>
+        <w:t xml:space="preserve"> is</w:t>
+      </w:r>
+      <w:r>
+        <w:t xml:space="preserve"> assumed to be a </w:t>
+      </w:r>
+      <w:r>
         <w:lastRenderedPageBreak/>
-        <w:t>At a minimum, Skyline needs to know the charge state and either the ion formula or m/z for each precursor and product.</w:t>
-      </w:r>
-      <w:r>
-        <w:t xml:space="preserve">  If no product ion information is present</w:t>
-      </w:r>
-      <w:r>
-        <w:t xml:space="preserve"> in a transition list</w:t>
-      </w:r>
-      <w:r>
-        <w:t>, it</w:t>
-      </w:r>
-      <w:r>
-        <w:t xml:space="preserve"> is</w:t>
-      </w:r>
-      <w:r>
-        <w:t xml:space="preserve"> assumed to be a list of precursor targets.</w:t>
+        <w:t>list of precursor targets.</w:t>
       </w:r>
       <w:r>
         <w:t xml:space="preserve"> Repeated precursor information with different product information is assumed to indicate multiple transitions of a single precursor, just as with peptides.</w:t>
@@ -8584,13 +8563,7 @@
         <w:rPr>
           <w:color w:val="000000"/>
         </w:rPr>
-        <w:t xml:space="preserve"> </w:t>
-      </w:r>
-      <w:r>
-        <w:rPr>
-          <w:color w:val="000000"/>
-        </w:rPr>
-        <w:t>Phenylalanine</w:t>
+        <w:t xml:space="preserve"> Phenylalanine</w:t>
       </w:r>
       <w:r>
         <w:rPr>
@@ -8632,19 +8605,7 @@
         <w:rPr>
           <w:color w:val="000000"/>
         </w:rPr>
-        <w:t>Note also that the Precursor Charge column is not actually needed</w:t>
-      </w:r>
-      <w:r>
-        <w:rPr>
-          <w:color w:val="000000"/>
-        </w:rPr>
-        <w:t xml:space="preserve">: </w:t>
-      </w:r>
-      <w:r>
-        <w:rPr>
-          <w:color w:val="000000"/>
-        </w:rPr>
-        <w:t xml:space="preserve"> the charge states can be inferred from the adduct descriptions.</w:t>
+        <w:t>Note also that the Precursor Charge column is not actually needed:  the charge states can be inferred from the adduct descriptions.</w:t>
       </w:r>
       <w:r>
         <w:rPr>
@@ -8658,8 +8619,6 @@
         </w:rPr>
         <w:t>strictly</w:t>
       </w:r>
-      <w:bookmarkStart w:id="0" w:name="_GoBack"/>
-      <w:bookmarkEnd w:id="0"/>
       <w:r>
         <w:rPr>
           <w:color w:val="000000"/>
@@ -9355,13 +9314,7 @@
         <w:rPr>
           <w:bCs/>
         </w:rPr>
-        <w:t xml:space="preserve">  For best performance, be sure to select “Many” in the “Files to import simultaneously” control at the bottom of the form.  Now c</w:t>
-      </w:r>
-      <w:r>
-        <w:rPr>
-          <w:bCs/>
-        </w:rPr>
-        <w:t xml:space="preserve">lick the </w:t>
+        <w:t xml:space="preserve">  For best performance, be sure to select “Many” in the “Files to import simultaneously” control at the bottom of the form.  Now click the </w:t>
       </w:r>
       <w:r>
         <w:rPr>
@@ -9373,13 +9326,7 @@
         <w:rPr>
           <w:bCs/>
         </w:rPr>
-        <w:t xml:space="preserve"> button</w:t>
-      </w:r>
-      <w:r>
-        <w:rPr>
-          <w:bCs/>
-        </w:rPr>
-        <w:t>.</w:t>
+        <w:t xml:space="preserve"> button.</w:t>
       </w:r>
     </w:p>
     <w:p>
@@ -10168,15 +10115,24 @@
         <w:fldChar w:fldCharType="begin"/>
       </w:r>
       <w:r>
+        <w:rPr>
+          <w:lang w:val="fr-FR"/>
+        </w:rPr>
         <w:instrText xml:space="preserve"> ADDIN ZOTERO_BIBL {"custom":[]} CSL_BIBLIOGRAPHY </w:instrText>
       </w:r>
       <w:r>
         <w:fldChar w:fldCharType="separate"/>
       </w:r>
       <w:r>
+        <w:rPr>
+          <w:lang w:val="fr-FR"/>
+        </w:rPr>
         <w:t>1.</w:t>
       </w:r>
       <w:r>
+        <w:rPr>
+          <w:lang w:val="fr-FR"/>
+        </w:rPr>
         <w:tab/>
         <w:t xml:space="preserve">Tang, X. </w:t>
       </w:r>
@@ -10184,10 +10140,14 @@
         <w:rPr>
           <w:i/>
           <w:iCs/>
+          <w:lang w:val="fr-FR"/>
         </w:rPr>
         <w:t>et al.</w:t>
       </w:r>
       <w:r>
+        <w:rPr>
+          <w:lang w:val="fr-FR"/>
+        </w:rPr>
         <w:t xml:space="preserve"> </w:t>
       </w:r>
       <w:r>
@@ -10275,7 +10235,7 @@
       <w:rPr>
         <w:noProof/>
       </w:rPr>
-      <w:t>9</w:t>
+      <w:t>1</w:t>
     </w:r>
     <w:r>
       <w:fldChar w:fldCharType="end"/>
@@ -15400,6 +15360,7 @@
   <w:style w:type="character" w:default="1" w:styleId="DefaultParagraphFont">
     <w:name w:val="Default Paragraph Font"/>
     <w:uiPriority w:val="1"/>
+    <w:semiHidden/>
     <w:unhideWhenUsed/>
   </w:style>
   <w:style w:type="table" w:default="1" w:styleId="TableNormal">
@@ -15969,6 +15930,7 @@
   <w:style w:type="character" w:default="1" w:styleId="DefaultParagraphFont">
     <w:name w:val="Default Paragraph Font"/>
     <w:uiPriority w:val="1"/>
+    <w:semiHidden/>
     <w:unhideWhenUsed/>
   </w:style>
   <w:style w:type="table" w:default="1" w:styleId="TableNormal">
@@ -16569,7 +16531,7 @@
 </file>
 
 <file path=customXml/itemProps1.xml><?xml version="1.0" encoding="utf-8"?>
-<ds:datastoreItem xmlns:ds="http://schemas.openxmlformats.org/officeDocument/2006/customXml" ds:itemID="{A600CBA3-74B5-4E72-8D5E-6874E9A46449}">
+<ds:datastoreItem xmlns:ds="http://schemas.openxmlformats.org/officeDocument/2006/customXml" ds:itemID="{DF003ACD-FF30-4210-8EB1-05A16E48B537}">
   <ds:schemaRefs>
     <ds:schemaRef ds:uri="http://schemas.openxmlformats.org/officeDocument/2006/bibliography"/>
   </ds:schemaRefs>

</xml_diff>

<commit_message>
Skyline 4.1: correct an error in the small molecules tutorial text (stated an incorrect Deuterium count when describing a labeled adduct)
Former-commit-id: 9def1516787ae78ea11b197ed01e3cb09cbf9076
</commit_message>
<xml_diff>
--- a/pwiz_tools/Skyline/Documentation/Tutorials/Skyline Small Molecule Targets.docx
+++ b/pwiz_tools/Skyline/Documentation/Tutorials/Skyline Small Molecule Targets.docx
@@ -539,8 +539,6 @@
       <w:r>
         <w:t>Such</w:t>
       </w:r>
-      <w:bookmarkStart w:id="0" w:name="_GoBack"/>
-      <w:bookmarkEnd w:id="0"/>
       <w:r>
         <w:t xml:space="preserve"> ionization modes can be specified in Skyline using</w:t>
       </w:r>
@@ -619,8 +617,22 @@
         <w:rPr>
           <w:rFonts w:eastAsia="Calibri"/>
         </w:rPr>
-        <w:t xml:space="preserve"> indicates that the molecule has three Cl atoms replaced by 37Cl, and two H atoms replaced by deuterium, and the molecule is ionized by loss of Na.</w:t>
-      </w:r>
+        <w:t xml:space="preserve"> indicates that the molecule has three Cl atoms replaced by 37Cl, and </w:t>
+      </w:r>
+      <w:r>
+        <w:rPr>
+          <w:rFonts w:eastAsia="Calibri"/>
+        </w:rPr>
+        <w:t>four</w:t>
+      </w:r>
+      <w:r>
+        <w:rPr>
+          <w:rFonts w:eastAsia="Calibri"/>
+        </w:rPr>
+        <w:t xml:space="preserve"> H atoms replaced by deuterium, and the molecule is ionized by loss of Na.</w:t>
+      </w:r>
+      <w:bookmarkStart w:id="0" w:name="_GoBack"/>
+      <w:bookmarkEnd w:id="0"/>
     </w:p>
     <w:p>
       <w:pPr>
@@ -682,19 +694,7 @@
         <w:t xml:space="preserve"> While i</w:t>
       </w:r>
       <w:r>
-        <w:t>t is</w:t>
-      </w:r>
-      <w:r>
-        <w:t xml:space="preserve"> </w:t>
-      </w:r>
-      <w:r>
-        <w:t>possible to describe your transition list completely in terms of m/z values for both precursors and products, without a chemical formula Skyline cannot provide isotopic distributions so</w:t>
-      </w:r>
-      <w:r>
-        <w:t xml:space="preserve"> chemical</w:t>
-      </w:r>
-      <w:r>
-        <w:t xml:space="preserve"> formula and adduct descriptions are preferred.</w:t>
+        <w:t>t is possible to describe your transition list completely in terms of m/z values for both precursors and products, without a chemical formula Skyline cannot provide isotopic distributions so chemical formula and adduct descriptions are preferred.</w:t>
       </w:r>
     </w:p>
     <w:p>
@@ -10318,7 +10318,7 @@
       <w:rPr>
         <w:noProof/>
       </w:rPr>
-      <w:t>3</w:t>
+      <w:t>4</w:t>
     </w:r>
     <w:r>
       <w:fldChar w:fldCharType="end"/>
@@ -15443,6 +15443,7 @@
   <w:style w:type="character" w:default="1" w:styleId="DefaultParagraphFont">
     <w:name w:val="Default Paragraph Font"/>
     <w:uiPriority w:val="1"/>
+    <w:semiHidden/>
     <w:unhideWhenUsed/>
   </w:style>
   <w:style w:type="table" w:default="1" w:styleId="TableNormal">
@@ -16012,6 +16013,7 @@
   <w:style w:type="character" w:default="1" w:styleId="DefaultParagraphFont">
     <w:name w:val="Default Paragraph Font"/>
     <w:uiPriority w:val="1"/>
+    <w:semiHidden/>
     <w:unhideWhenUsed/>
   </w:style>
   <w:style w:type="table" w:default="1" w:styleId="TableNormal">
@@ -16612,7 +16614,7 @@
 </file>
 
 <file path=customXml/itemProps1.xml><?xml version="1.0" encoding="utf-8"?>
-<ds:datastoreItem xmlns:ds="http://schemas.openxmlformats.org/officeDocument/2006/customXml" ds:itemID="{BB5358A7-31C9-403A-A02B-2DB03C6C5A66}">
+<ds:datastoreItem xmlns:ds="http://schemas.openxmlformats.org/officeDocument/2006/customXml" ds:itemID="{D2D13A75-4719-4F87-ACF8-B72863B48551}">
   <ds:schemaRefs>
     <ds:schemaRef ds:uri="http://schemas.openxmlformats.org/officeDocument/2006/bibliography"/>
   </ds:schemaRefs>

</xml_diff>

<commit_message>
Update the small molecule tutorials to show the UI mode capability. Note another pass will be necessary when we give Document grid the UI mode treatment.
</commit_message>
<xml_diff>
--- a/pwiz_tools/Skyline/Documentation/Tutorials/Skyline Small Molecule Targets.docx
+++ b/pwiz_tools/Skyline/Documentation/Tutorials/Skyline Small Molecule Targets.docx
@@ -36,7 +36,7 @@
         <w:t xml:space="preserve">.  </w:t>
       </w:r>
       <w:r>
-        <w:t>Originally developed for proteomics use, Skyline has been extended to work with generalized small molecules</w:t>
+        <w:t>Originally developed for proteomics use, Skyline has been extended to work with generalized molecules</w:t>
       </w:r>
       <w:r>
         <w:t xml:space="preserve">. </w:t>
@@ -59,10 +59,24 @@
         <w:t xml:space="preserve">his tutorial concentrates on the differences in using Skyline </w:t>
       </w:r>
       <w:r>
-        <w:t xml:space="preserve">for targeting </w:t>
-      </w:r>
-      <w:r>
-        <w:t xml:space="preserve">small molecules.  </w:t>
+        <w:t xml:space="preserve">for </w:t>
+      </w:r>
+      <w:proofErr w:type="gramStart"/>
+      <w:r>
+        <w:t>targeting</w:t>
+      </w:r>
+      <w:r>
+        <w:t xml:space="preserve"> </w:t>
+      </w:r>
+      <w:r>
+        <w:t xml:space="preserve"> non</w:t>
+      </w:r>
+      <w:proofErr w:type="gramEnd"/>
+      <w:r>
+        <w:t>-proteomic</w:t>
+      </w:r>
+      <w:r>
+        <w:t xml:space="preserve"> molecules.  </w:t>
       </w:r>
     </w:p>
     <w:p>
@@ -159,15 +173,38 @@
         <w:t xml:space="preserve"> and large multi-site studies.</w:t>
       </w:r>
       <w:r>
-        <w:t xml:space="preserve"> This remains equally true in using it to target small molecules, as it has been for years in the field of proteomics.</w:t>
+        <w:t xml:space="preserve"> This remains equally true in using it to target </w:t>
+      </w:r>
+      <w:r>
+        <w:t>generalized</w:t>
+      </w:r>
+      <w:r>
+        <w:t xml:space="preserve"> molecules, as it has been for years in the field of proteomics.</w:t>
       </w:r>
     </w:p>
     <w:p>
       <w:pPr>
+        <w:spacing w:after="0" w:line="240" w:lineRule="auto"/>
+        <w:rPr>
+          <w:rFonts w:ascii="Cambria" w:eastAsia="Calibri" w:hAnsi="Cambria"/>
+          <w:b/>
+          <w:bCs/>
+          <w:color w:val="365F91"/>
+          <w:sz w:val="28"/>
+          <w:szCs w:val="28"/>
+        </w:rPr>
+      </w:pPr>
+      <w:r>
+        <w:br w:type="page"/>
+      </w:r>
+    </w:p>
+    <w:p>
+      <w:pPr>
         <w:pStyle w:val="Heading1"/>
         <w:spacing w:after="120"/>
       </w:pPr>
       <w:r>
+        <w:lastRenderedPageBreak/>
         <w:t>Getting Started</w:t>
       </w:r>
     </w:p>
@@ -240,498 +277,53 @@
       <w:r>
         <w:t xml:space="preserve">  </w:t>
       </w:r>
-      <w:r>
-        <w:t xml:space="preserve">Now start Skyline, and </w:t>
-      </w:r>
-      <w:r>
-        <w:t>create</w:t>
-      </w:r>
-      <w:r>
-        <w:t xml:space="preserve"> a new empty document.</w:t>
-      </w:r>
-    </w:p>
-    <w:p>
-      <w:pPr>
-        <w:pStyle w:val="Heading1"/>
-        <w:spacing w:after="120"/>
-      </w:pPr>
-      <w:r>
-        <w:t xml:space="preserve">Importing a </w:t>
-      </w:r>
-      <w:r>
-        <w:t>Small Molecule Transition List</w:t>
-      </w:r>
-      <w:r>
-        <w:t xml:space="preserve"> into a Skyline Document</w:t>
-      </w:r>
-    </w:p>
-    <w:p>
-      <w:r>
-        <w:t xml:space="preserve">The easiest way to get a </w:t>
-      </w:r>
-      <w:r>
-        <w:t>small molecule transition list</w:t>
-      </w:r>
-      <w:r>
-        <w:t xml:space="preserve"> into a Skyline document is to </w:t>
-      </w:r>
-      <w:r>
-        <w:t xml:space="preserve">start with an empty document and </w:t>
-      </w:r>
-      <w:r>
-        <w:t>use the</w:t>
-      </w:r>
-      <w:r>
-        <w:t xml:space="preserve"> </w:t>
-      </w:r>
-      <w:r>
-        <w:rPr>
-          <w:b/>
-          <w:bCs/>
-        </w:rPr>
-        <w:t xml:space="preserve">Edit </w:t>
-      </w:r>
-      <w:r>
-        <w:rPr>
-          <w:b/>
-          <w:bCs/>
-        </w:rPr>
-        <w:t xml:space="preserve">&gt; </w:t>
-      </w:r>
-      <w:r>
-        <w:rPr>
-          <w:b/>
-        </w:rPr>
-        <w:t>I</w:t>
-      </w:r>
-      <w:r>
-        <w:rPr>
-          <w:b/>
-        </w:rPr>
-        <w:t xml:space="preserve">nsert </w:t>
-      </w:r>
-      <w:r>
-        <w:rPr>
-          <w:b/>
-        </w:rPr>
-        <w:t xml:space="preserve">&gt; </w:t>
-      </w:r>
-      <w:r>
-        <w:rPr>
-          <w:b/>
-        </w:rPr>
-        <w:t xml:space="preserve">Transition List </w:t>
-      </w:r>
-      <w:r>
-        <w:t>menu item</w:t>
-      </w:r>
-      <w:r>
-        <w:t>.</w:t>
-      </w:r>
-      <w:r>
-        <w:t xml:space="preserve"> [Note: the </w:t>
-      </w:r>
-      <w:r>
-        <w:rPr>
-          <w:b/>
-        </w:rPr>
-        <w:t xml:space="preserve">File </w:t>
-      </w:r>
-      <w:r>
-        <w:rPr>
-          <w:b/>
-        </w:rPr>
-        <w:t>&gt;</w:t>
-      </w:r>
-      <w:r>
-        <w:rPr>
-          <w:b/>
-        </w:rPr>
-        <w:t xml:space="preserve"> </w:t>
-      </w:r>
-      <w:r>
-        <w:rPr>
-          <w:b/>
-        </w:rPr>
-        <w:t xml:space="preserve">Import </w:t>
-      </w:r>
-      <w:r>
-        <w:rPr>
-          <w:b/>
-        </w:rPr>
-        <w:t>&gt;</w:t>
-      </w:r>
-      <w:r>
-        <w:rPr>
-          <w:b/>
-        </w:rPr>
-        <w:t>Transition List</w:t>
-      </w:r>
-      <w:r>
-        <w:t xml:space="preserve"> menu item </w:t>
-      </w:r>
-      <w:r>
-        <w:t xml:space="preserve">also works, so long as your </w:t>
-      </w:r>
-      <w:r>
-        <w:t xml:space="preserve">data has </w:t>
-      </w:r>
-      <w:r>
-        <w:t xml:space="preserve">column headers </w:t>
-      </w:r>
-      <w:r>
-        <w:t xml:space="preserve">which </w:t>
-      </w:r>
-      <w:r>
-        <w:t>are recognized by Skyline</w:t>
-      </w:r>
-      <w:r>
-        <w:t>.</w:t>
-      </w:r>
-      <w:r>
-        <w:t xml:space="preserve">  For a list of recognized column names, press the “Help” button in the </w:t>
-      </w:r>
-      <w:r>
-        <w:rPr>
-          <w:b/>
-        </w:rPr>
-        <w:t xml:space="preserve">Edit &gt; </w:t>
-      </w:r>
-      <w:r>
-        <w:rPr>
-          <w:b/>
-        </w:rPr>
-        <w:t xml:space="preserve">Insert </w:t>
-      </w:r>
-      <w:r>
-        <w:rPr>
-          <w:b/>
-        </w:rPr>
-        <w:t xml:space="preserve">&gt; </w:t>
-      </w:r>
-      <w:r>
-        <w:rPr>
-          <w:b/>
-        </w:rPr>
-        <w:t>Transition List</w:t>
-      </w:r>
-      <w:r>
-        <w:t xml:space="preserve"> window.</w:t>
-      </w:r>
-      <w:r>
-        <w:t>]</w:t>
-      </w:r>
-    </w:p>
-    <w:p>
-      <w:r>
-        <w:t>At a minimum, Skyline needs to know the charge state and either the ion formula or m/z for each precursor and product.</w:t>
-      </w:r>
-      <w:r>
-        <w:t xml:space="preserve">  If no product ion information is present</w:t>
-      </w:r>
-      <w:r>
-        <w:t xml:space="preserve"> in a transition list</w:t>
-      </w:r>
-      <w:r>
-        <w:t>, it</w:t>
-      </w:r>
-      <w:r>
-        <w:t xml:space="preserve"> is</w:t>
-      </w:r>
-      <w:r>
-        <w:t xml:space="preserve"> assumed to be a </w:t>
-      </w:r>
-      <w:r>
-        <w:lastRenderedPageBreak/>
-        <w:t>list of precursor targets.</w:t>
-      </w:r>
-      <w:r>
-        <w:t xml:space="preserve"> Repeated precursor information with different product information is assumed to indicate multiple transitions of a single precursor, just as with peptides.</w:t>
-      </w:r>
-    </w:p>
-    <w:p>
-      <w:pPr>
-        <w:pStyle w:val="Heading3"/>
-      </w:pPr>
-      <w:r>
-        <w:t>A note on ion formulas</w:t>
-      </w:r>
-      <w:r>
-        <w:t xml:space="preserve"> and adduct descriptions</w:t>
-      </w:r>
-    </w:p>
-    <w:p>
-      <w:r>
-        <w:t>In proteomics applications Skyline can safely assume ionization by protonation</w:t>
-      </w:r>
-      <w:r>
-        <w:t>.</w:t>
-      </w:r>
-      <w:r>
-        <w:t xml:space="preserve"> </w:t>
-      </w:r>
-      <w:r>
-        <w:t xml:space="preserve">So, </w:t>
-      </w:r>
-      <w:r>
-        <w:t>all that</w:t>
-      </w:r>
-      <w:r>
-        <w:t xml:space="preserve"> is</w:t>
-      </w:r>
-      <w:r>
-        <w:t xml:space="preserve"> needed to describe a charged peptide is </w:t>
-      </w:r>
-      <w:r>
-        <w:t>its</w:t>
-      </w:r>
-      <w:r>
-        <w:t xml:space="preserve"> </w:t>
-      </w:r>
-      <w:r>
-        <w:t xml:space="preserve">sequence and </w:t>
-      </w:r>
-      <w:r>
-        <w:t>charge state</w:t>
-      </w:r>
-      <w:r>
-        <w:t>.</w:t>
-      </w:r>
-      <w:r>
-        <w:t xml:space="preserve"> </w:t>
-      </w:r>
-      <w:r>
-        <w:t xml:space="preserve"> </w:t>
-      </w:r>
-      <w:r>
-        <w:t xml:space="preserve">For </w:t>
-      </w:r>
-      <w:r>
-        <w:t xml:space="preserve">generalized small molecules, </w:t>
-      </w:r>
-      <w:r>
-        <w:t>however, io</w:t>
-      </w:r>
-      <w:r>
-        <w:t xml:space="preserve">nization can be </w:t>
-      </w:r>
-      <w:r>
-        <w:t xml:space="preserve">achieved </w:t>
-      </w:r>
-      <w:r>
-        <w:t>by almost any means</w:t>
-      </w:r>
-      <w:r>
-        <w:t xml:space="preserve"> (sodium gain, hy</w:t>
-      </w:r>
-      <w:r>
-        <w:t>drogen loss, etc</w:t>
-      </w:r>
-      <w:r>
-        <w:t>.</w:t>
-      </w:r>
-      <w:r>
-        <w:t>)</w:t>
-      </w:r>
-      <w:r>
-        <w:t xml:space="preserve">.  </w:t>
-      </w:r>
-      <w:r>
-        <w:t>Such</w:t>
-      </w:r>
-      <w:r>
-        <w:t xml:space="preserve"> ionization modes can be specified in Skyline using</w:t>
-      </w:r>
-      <w:r>
-        <w:t xml:space="preserve"> </w:t>
-      </w:r>
-      <w:r>
-        <w:t xml:space="preserve">adduct descriptions of the style used at </w:t>
-      </w:r>
-      <w:hyperlink r:id="rId10" w:history="1">
-        <w:r>
-          <w:rPr>
-            <w:rStyle w:val="Hyperlink"/>
-          </w:rPr>
-          <w:t>http://fiehnlab.ucdavis.edu/staff/kind/Metabolomics/MS-Adduct-Calculator/</w:t>
-        </w:r>
-      </w:hyperlink>
-      <w:r>
-        <w:t xml:space="preserve">, </w:t>
-      </w:r>
-      <w:proofErr w:type="spellStart"/>
-      <w:r>
-        <w:t>e.g</w:t>
-      </w:r>
-      <w:proofErr w:type="spellEnd"/>
-      <w:r>
-        <w:t xml:space="preserve"> “[</w:t>
-      </w:r>
-      <w:proofErr w:type="spellStart"/>
-      <w:r>
-        <w:t>M+Na</w:t>
-      </w:r>
-      <w:proofErr w:type="spellEnd"/>
-      <w:r>
-        <w:t>]”, “[M-2H]”</w:t>
-      </w:r>
-      <w:r>
-        <w:t>, “[2M+ACN+H]”,</w:t>
-      </w:r>
-      <w:r>
-        <w:t xml:space="preserve"> etc</w:t>
-      </w:r>
-      <w:r>
-        <w:t xml:space="preserve">. </w:t>
-      </w:r>
-      <w:r>
-        <w:t xml:space="preserve"> </w:t>
-      </w:r>
-    </w:p>
-    <w:p>
-      <w:pPr>
-        <w:rPr>
-          <w:rFonts w:eastAsia="Calibri"/>
-        </w:rPr>
-      </w:pPr>
-      <w:r>
-        <w:t xml:space="preserve">Adduct descriptions can also be used to indicate that a molecule is isotopically labeled. For example, the </w:t>
-      </w:r>
-      <w:r>
-        <w:t>adduct “[M</w:t>
-      </w:r>
-      <w:r>
-        <w:rPr>
-          <w:rFonts w:eastAsia="Calibri"/>
-          <w:highlight w:val="white"/>
-        </w:rPr>
-        <w:t>3Cl374H2-Na</w:t>
-      </w:r>
-      <w:r>
-        <w:rPr>
-          <w:rFonts w:eastAsia="Calibri"/>
-        </w:rPr>
-        <w:t>]”</w:t>
-      </w:r>
-      <w:r>
-        <w:rPr>
-          <w:rFonts w:eastAsia="Calibri"/>
-        </w:rPr>
-        <w:t xml:space="preserve"> indicates that the molecule has three Cl atoms replaced by 37Cl, and </w:t>
-      </w:r>
-      <w:r>
-        <w:rPr>
-          <w:rFonts w:eastAsia="Calibri"/>
-        </w:rPr>
-        <w:t>four</w:t>
-      </w:r>
-      <w:r>
-        <w:rPr>
-          <w:rFonts w:eastAsia="Calibri"/>
-        </w:rPr>
-        <w:t xml:space="preserve"> H atoms replaced by deuterium, and the molecule is ionized by loss of Na.</w:t>
-      </w:r>
-      <w:bookmarkStart w:id="0" w:name="_GoBack"/>
-      <w:bookmarkEnd w:id="0"/>
-    </w:p>
-    <w:p>
-      <w:pPr>
-        <w:rPr>
-          <w:rFonts w:eastAsia="Calibri"/>
-        </w:rPr>
-      </w:pPr>
-      <w:r>
-        <w:rPr>
-          <w:rFonts w:eastAsia="Calibri"/>
-        </w:rPr>
-        <w:t>For molecules where the formula is unknown, a mass shift can be indicated by adduct. For example, “[</w:t>
-      </w:r>
-      <w:proofErr w:type="gramStart"/>
-      <w:r>
-        <w:rPr>
-          <w:rFonts w:eastAsia="Calibri"/>
-        </w:rPr>
-        <w:t>M(</w:t>
-      </w:r>
-      <w:proofErr w:type="gramEnd"/>
-      <w:r>
-        <w:rPr>
-          <w:rFonts w:eastAsia="Calibri"/>
-        </w:rPr>
-        <w:t>-1.23)+H]” indicates that the molecule’s mass is 1.23 AMU less than its unaltered form, and the molecule is ionized by hydrogen gain.</w:t>
-      </w:r>
-    </w:p>
-    <w:p>
-      <w:pPr>
-        <w:rPr>
-          <w:rFonts w:eastAsia="Calibri"/>
-        </w:rPr>
-      </w:pPr>
-      <w:r>
-        <w:rPr>
-          <w:rFonts w:eastAsia="Calibri"/>
-        </w:rPr>
-        <w:t xml:space="preserve">For molecules where the means of ionization is unknown, </w:t>
-      </w:r>
-      <w:proofErr w:type="gramStart"/>
-      <w:r>
-        <w:rPr>
-          <w:rFonts w:eastAsia="Calibri"/>
-        </w:rPr>
-        <w:t>an adduct</w:t>
-      </w:r>
-      <w:proofErr w:type="gramEnd"/>
-      <w:r>
-        <w:rPr>
-          <w:rFonts w:eastAsia="Calibri"/>
-        </w:rPr>
-        <w:t xml:space="preserve"> can indicate just a charge. For example, “[M+3]” indicates charge state three. The m/z value will be 1/3 of the molecule mass.</w:t>
-      </w:r>
-      <w:r>
-        <w:rPr>
-          <w:rFonts w:eastAsia="Calibri"/>
-        </w:rPr>
-        <w:t xml:space="preserve"> While i</w:t>
-      </w:r>
-      <w:r>
-        <w:t>t is possible to describe your transition list completely in terms of m/z values for both precursors and products, without a chemical formula Skyline cannot provide isotopic distributions so chemical formula and adduct descriptions are preferred.</w:t>
-      </w:r>
-    </w:p>
-    <w:p>
-      <w:pPr>
-        <w:pStyle w:val="Heading2"/>
-      </w:pPr>
-      <w:r>
-        <w:t>Transition list insert</w:t>
-      </w:r>
-    </w:p>
-    <w:p>
-      <w:r>
-        <w:t>To begin creating your first Skyline document that targets small molecules, do the following:</w:t>
-      </w:r>
     </w:p>
     <w:p>
       <w:pPr>
         <w:pStyle w:val="ListParagraph"/>
         <w:numPr>
           <w:ilvl w:val="0"/>
-          <w:numId w:val="37"/>
+          <w:numId w:val="43"/>
         </w:numPr>
       </w:pPr>
       <w:r>
-        <w:t>L</w:t>
-      </w:r>
-      <w:r>
-        <w:t>ocate the “</w:t>
-      </w:r>
-      <w:r>
-        <w:t>SMTutorial_TransitionList.</w:t>
-      </w:r>
-      <w:r>
-        <w:t>csv” file and open it in Excel.</w:t>
+        <w:t>Now start Skyline</w:t>
+      </w:r>
+      <w:r>
+        <w:t>.</w:t>
+      </w:r>
+    </w:p>
+    <w:p>
+      <w:pPr>
+        <w:spacing w:after="0" w:line="240" w:lineRule="auto"/>
+      </w:pPr>
+      <w:r>
+        <w:t>You should see the Skyline start page</w:t>
+      </w:r>
+      <w:r>
+        <w:t>.</w:t>
       </w:r>
       <w:r>
         <w:t xml:space="preserve"> </w:t>
+      </w:r>
+      <w:r>
+        <w:t>I</w:t>
+      </w:r>
+      <w:r>
+        <w:t>t will look something like this:</w:t>
+      </w:r>
+    </w:p>
+    <w:p>
+      <w:pPr>
+        <w:spacing w:after="0" w:line="240" w:lineRule="auto"/>
+      </w:pPr>
+    </w:p>
+    <w:p>
+      <w:r>
+        <w:t>Now</w:t>
+      </w:r>
+      <w:r>
+        <w:t>:</w:t>
       </w:r>
     </w:p>
     <w:p>
@@ -739,86 +331,32 @@
         <w:pStyle w:val="ListParagraph"/>
         <w:numPr>
           <w:ilvl w:val="0"/>
-          <w:numId w:val="37"/>
+          <w:numId w:val="44"/>
         </w:numPr>
       </w:pPr>
       <w:r>
-        <w:t>On the</w:t>
-      </w:r>
-      <w:r>
-        <w:t xml:space="preserve"> Skyline</w:t>
-      </w:r>
-      <w:r>
-        <w:t xml:space="preserve"> </w:t>
-      </w:r>
-      <w:r>
-        <w:rPr>
-          <w:b/>
-        </w:rPr>
-        <w:t>Edit</w:t>
-      </w:r>
-      <w:r>
-        <w:t xml:space="preserve"> menu, choose </w:t>
-      </w:r>
-      <w:r>
-        <w:rPr>
-          <w:b/>
-        </w:rPr>
-        <w:t xml:space="preserve">Insert </w:t>
-      </w:r>
-      <w:r>
-        <w:t>and</w:t>
-      </w:r>
-      <w:r>
-        <w:t xml:space="preserve"> click </w:t>
-      </w:r>
-      <w:r>
-        <w:rPr>
-          <w:b/>
-        </w:rPr>
-        <w:t>Transition</w:t>
-      </w:r>
-      <w:r>
-        <w:rPr>
-          <w:b/>
-        </w:rPr>
-        <w:t xml:space="preserve"> List</w:t>
-      </w:r>
-      <w:r>
-        <w:rPr>
-          <w:bCs/>
-        </w:rPr>
-        <w:t>.</w:t>
+        <w:t>S</w:t>
+      </w:r>
+      <w:r>
+        <w:t>tart Skyline.</w:t>
+      </w:r>
+      <w:r>
+        <w:t xml:space="preserve"> You should see the Start page.</w:t>
       </w:r>
     </w:p>
     <w:p>
-      <w:r>
-        <w:t xml:space="preserve">Skyline will show the </w:t>
-      </w:r>
-      <w:r>
-        <w:rPr>
-          <w:b/>
-          <w:bCs/>
-        </w:rPr>
-        <w:t>Insert</w:t>
-      </w:r>
-      <w:r>
-        <w:t xml:space="preserve"> form, which may start out looking like this</w:t>
-      </w:r>
-      <w:r>
-        <w:t>:</w:t>
-      </w:r>
-    </w:p>
-    <w:p>
+      <w:pPr>
+        <w:ind w:left="410"/>
+      </w:pPr>
       <w:r>
         <w:rPr>
           <w:noProof/>
         </w:rPr>
         <w:drawing>
-          <wp:inline distT="0" distB="0" distL="0" distR="0" wp14:anchorId="5C359988" wp14:editId="36F19AA7">
-            <wp:extent cx="5943600" cy="1864995"/>
-            <wp:effectExtent l="0" t="0" r="0" b="1905"/>
-            <wp:docPr id="9" name="Picture 9"/>
+          <wp:inline distT="0" distB="0" distL="0" distR="0" wp14:anchorId="437E8C86" wp14:editId="68E1B84F">
+            <wp:extent cx="4611757" cy="3445514"/>
+            <wp:effectExtent l="0" t="0" r="0" b="2540"/>
+            <wp:docPr id="4" name="Picture 4"/>
             <wp:cNvGraphicFramePr>
               <a:graphicFrameLocks xmlns:a="http://schemas.openxmlformats.org/drawingml/2006/main" noChangeAspect="1"/>
             </wp:cNvGraphicFramePr>
@@ -830,7 +368,7 @@
                     <pic:cNvPicPr/>
                   </pic:nvPicPr>
                   <pic:blipFill>
-                    <a:blip r:embed="rId11"/>
+                    <a:blip r:embed="rId10"/>
                     <a:stretch>
                       <a:fillRect/>
                     </a:stretch>
@@ -838,7 +376,7 @@
                   <pic:spPr>
                     <a:xfrm>
                       <a:off x="0" y="0"/>
-                      <a:ext cx="5943600" cy="1864995"/>
+                      <a:ext cx="4623132" cy="3454013"/>
                     </a:xfrm>
                     <a:prstGeom prst="rect">
                       <a:avLst/>
@@ -852,11 +390,11 @@
       </w:r>
     </w:p>
     <w:p>
-      <w:r>
-        <w:t>If it does, you can change it to accept small molecule fields by doing the following</w:t>
-      </w:r>
-      <w:r>
-        <w:t>:</w:t>
+      <w:pPr>
+        <w:spacing w:after="0" w:line="240" w:lineRule="auto"/>
+      </w:pPr>
+      <w:r>
+        <w:br w:type="page"/>
       </w:r>
     </w:p>
     <w:p>
@@ -864,39 +402,101 @@
         <w:pStyle w:val="ListParagraph"/>
         <w:numPr>
           <w:ilvl w:val="0"/>
-          <w:numId w:val="38"/>
+          <w:numId w:val="44"/>
         </w:numPr>
       </w:pPr>
       <w:r>
         <w:lastRenderedPageBreak/>
-        <w:t xml:space="preserve">Click the </w:t>
-      </w:r>
-      <w:r>
-        <w:rPr>
-          <w:b/>
-          <w:bCs/>
-        </w:rPr>
-        <w:t>Small molecules</w:t>
-      </w:r>
-      <w:r>
-        <w:t xml:space="preserve"> option at the bottom of the form.</w:t>
+        <w:t>Set the user interface control in the upper right corner of the Start Page to “Molecule interface”. This turns off all the proteomics menus and controls that we won’t be using.</w:t>
       </w:r>
     </w:p>
     <w:p>
-      <w:r>
-        <w:t xml:space="preserve">The form should now look like this: </w:t>
-      </w:r>
-    </w:p>
-    <w:p>
+      <w:pPr>
+        <w:ind w:left="410"/>
+      </w:pPr>
       <w:r>
         <w:rPr>
           <w:noProof/>
         </w:rPr>
         <w:drawing>
-          <wp:inline distT="0" distB="0" distL="0" distR="0" wp14:anchorId="55F51514" wp14:editId="4DB20BF2">
-            <wp:extent cx="5943600" cy="1864995"/>
-            <wp:effectExtent l="0" t="0" r="0" b="1905"/>
+          <wp:inline distT="0" distB="0" distL="0" distR="0" wp14:anchorId="5999B99D" wp14:editId="79729BDE">
+            <wp:extent cx="6353299" cy="3248646"/>
+            <wp:effectExtent l="0" t="0" r="0" b="9525"/>
             <wp:docPr id="7" name="Picture 7"/>
+            <wp:cNvGraphicFramePr>
+              <a:graphicFrameLocks xmlns:a="http://schemas.openxmlformats.org/drawingml/2006/main" noChangeAspect="1"/>
+            </wp:cNvGraphicFramePr>
+            <a:graphic xmlns:a="http://schemas.openxmlformats.org/drawingml/2006/main">
+              <a:graphicData uri="http://schemas.openxmlformats.org/drawingml/2006/picture">
+                <pic:pic xmlns:pic="http://schemas.openxmlformats.org/drawingml/2006/picture">
+                  <pic:nvPicPr>
+                    <pic:cNvPr id="0" name="Picture 1"/>
+                    <pic:cNvPicPr>
+                      <a:picLocks noChangeAspect="1" noChangeArrowheads="1"/>
+                    </pic:cNvPicPr>
+                  </pic:nvPicPr>
+                  <pic:blipFill>
+                    <a:blip r:embed="rId11">
+                      <a:extLst>
+                        <a:ext uri="{28A0092B-C50C-407E-A947-70E740481C1C}">
+                          <a14:useLocalDpi xmlns:a14="http://schemas.microsoft.com/office/drawing/2010/main" val="0"/>
+                        </a:ext>
+                      </a:extLst>
+                    </a:blip>
+                    <a:srcRect/>
+                    <a:stretch>
+                      <a:fillRect/>
+                    </a:stretch>
+                  </pic:blipFill>
+                  <pic:spPr bwMode="auto">
+                    <a:xfrm>
+                      <a:off x="0" y="0"/>
+                      <a:ext cx="6350373" cy="3247150"/>
+                    </a:xfrm>
+                    <a:prstGeom prst="rect">
+                      <a:avLst/>
+                    </a:prstGeom>
+                    <a:noFill/>
+                    <a:ln>
+                      <a:noFill/>
+                    </a:ln>
+                  </pic:spPr>
+                </pic:pic>
+              </a:graphicData>
+            </a:graphic>
+          </wp:inline>
+        </w:drawing>
+      </w:r>
+    </w:p>
+    <w:p>
+      <w:pPr>
+        <w:ind w:left="410"/>
+      </w:pPr>
+      <w:bookmarkStart w:id="0" w:name="_GoBack"/>
+      <w:r>
+        <w:t>Now the start page is not cluttered with proteomics-related controls</w:t>
+      </w:r>
+      <w:r>
+        <w:t xml:space="preserve"> that we don’t need</w:t>
+      </w:r>
+      <w:r>
+        <w:t>.</w:t>
+      </w:r>
+    </w:p>
+    <w:bookmarkEnd w:id="0"/>
+    <w:p>
+      <w:pPr>
+        <w:ind w:left="410"/>
+      </w:pPr>
+      <w:r>
+        <w:rPr>
+          <w:noProof/>
+        </w:rPr>
+        <w:drawing>
+          <wp:inline distT="0" distB="0" distL="0" distR="0" wp14:anchorId="3CD279B4" wp14:editId="7193B126">
+            <wp:extent cx="4334494" cy="3238366"/>
+            <wp:effectExtent l="0" t="0" r="0" b="635"/>
+            <wp:docPr id="9" name="Picture 9"/>
             <wp:cNvGraphicFramePr>
               <a:graphicFrameLocks xmlns:a="http://schemas.openxmlformats.org/drawingml/2006/main" noChangeAspect="1"/>
             </wp:cNvGraphicFramePr>
@@ -916,7 +516,7 @@
                   <pic:spPr>
                     <a:xfrm>
                       <a:off x="0" y="0"/>
-                      <a:ext cx="5943600" cy="1864995"/>
+                      <a:ext cx="4340239" cy="3242658"/>
                     </a:xfrm>
                     <a:prstGeom prst="rect">
                       <a:avLst/>
@@ -930,8 +530,658 @@
       </w:r>
     </w:p>
     <w:p>
-      <w:r>
-        <w:t>In the transition list spreadsheet, you should find the following values</w:t>
+      <w:pPr>
+        <w:pStyle w:val="ListParagraph"/>
+        <w:numPr>
+          <w:ilvl w:val="0"/>
+          <w:numId w:val="44"/>
+        </w:numPr>
+      </w:pPr>
+      <w:r>
+        <w:t>Click on “Blank Document”.</w:t>
+      </w:r>
+    </w:p>
+    <w:p>
+      <w:pPr>
+        <w:pStyle w:val="Heading1"/>
+        <w:spacing w:after="120"/>
+      </w:pPr>
+      <w:r>
+        <w:lastRenderedPageBreak/>
+        <w:t xml:space="preserve">Importing a </w:t>
+      </w:r>
+      <w:r>
+        <w:t>Molecule Transition List</w:t>
+      </w:r>
+      <w:r>
+        <w:t xml:space="preserve"> into a Skyline Document</w:t>
+      </w:r>
+    </w:p>
+    <w:p>
+      <w:r>
+        <w:t xml:space="preserve">The easiest way to get a </w:t>
+      </w:r>
+      <w:r>
+        <w:t>molecule transition list</w:t>
+      </w:r>
+      <w:r>
+        <w:t xml:space="preserve"> into a Skyline document is to </w:t>
+      </w:r>
+      <w:r>
+        <w:t xml:space="preserve">start with an empty document and </w:t>
+      </w:r>
+      <w:r>
+        <w:t>use the</w:t>
+      </w:r>
+      <w:r>
+        <w:t xml:space="preserve"> </w:t>
+      </w:r>
+      <w:r>
+        <w:rPr>
+          <w:b/>
+          <w:bCs/>
+        </w:rPr>
+        <w:t xml:space="preserve">Edit </w:t>
+      </w:r>
+      <w:r>
+        <w:rPr>
+          <w:b/>
+          <w:bCs/>
+        </w:rPr>
+        <w:t xml:space="preserve">&gt; </w:t>
+      </w:r>
+      <w:r>
+        <w:rPr>
+          <w:b/>
+        </w:rPr>
+        <w:t>I</w:t>
+      </w:r>
+      <w:r>
+        <w:rPr>
+          <w:b/>
+        </w:rPr>
+        <w:t xml:space="preserve">nsert </w:t>
+      </w:r>
+      <w:r>
+        <w:rPr>
+          <w:b/>
+        </w:rPr>
+        <w:t xml:space="preserve">&gt; </w:t>
+      </w:r>
+      <w:r>
+        <w:rPr>
+          <w:b/>
+        </w:rPr>
+        <w:t xml:space="preserve">Transition List </w:t>
+      </w:r>
+      <w:r>
+        <w:t>menu item</w:t>
+      </w:r>
+      <w:r>
+        <w:t>.</w:t>
+      </w:r>
+      <w:r>
+        <w:t xml:space="preserve"> [Note: the </w:t>
+      </w:r>
+      <w:r>
+        <w:rPr>
+          <w:b/>
+        </w:rPr>
+        <w:t xml:space="preserve">File </w:t>
+      </w:r>
+      <w:r>
+        <w:rPr>
+          <w:b/>
+        </w:rPr>
+        <w:t>&gt;</w:t>
+      </w:r>
+      <w:r>
+        <w:rPr>
+          <w:b/>
+        </w:rPr>
+        <w:t xml:space="preserve"> </w:t>
+      </w:r>
+      <w:r>
+        <w:rPr>
+          <w:b/>
+        </w:rPr>
+        <w:t xml:space="preserve">Import </w:t>
+      </w:r>
+      <w:r>
+        <w:rPr>
+          <w:b/>
+        </w:rPr>
+        <w:t>&gt;</w:t>
+      </w:r>
+      <w:r>
+        <w:rPr>
+          <w:b/>
+        </w:rPr>
+        <w:t>Transition List</w:t>
+      </w:r>
+      <w:r>
+        <w:t xml:space="preserve"> menu item </w:t>
+      </w:r>
+      <w:r>
+        <w:t xml:space="preserve">also works, so long as your </w:t>
+      </w:r>
+      <w:r>
+        <w:t xml:space="preserve">data has </w:t>
+      </w:r>
+      <w:r>
+        <w:t xml:space="preserve">column headers </w:t>
+      </w:r>
+      <w:r>
+        <w:t xml:space="preserve">which </w:t>
+      </w:r>
+      <w:r>
+        <w:t>are recognized by Skyline</w:t>
+      </w:r>
+      <w:r>
+        <w:t>.</w:t>
+      </w:r>
+      <w:r>
+        <w:t xml:space="preserve">  For a list of recognized column names, press the “Help” button in the </w:t>
+      </w:r>
+      <w:r>
+        <w:rPr>
+          <w:b/>
+        </w:rPr>
+        <w:t xml:space="preserve">Edit &gt; </w:t>
+      </w:r>
+      <w:r>
+        <w:rPr>
+          <w:b/>
+        </w:rPr>
+        <w:t xml:space="preserve">Insert </w:t>
+      </w:r>
+      <w:r>
+        <w:rPr>
+          <w:b/>
+        </w:rPr>
+        <w:t xml:space="preserve">&gt; </w:t>
+      </w:r>
+      <w:r>
+        <w:rPr>
+          <w:b/>
+        </w:rPr>
+        <w:t>Transition List</w:t>
+      </w:r>
+      <w:r>
+        <w:t xml:space="preserve"> window.</w:t>
+      </w:r>
+      <w:r>
+        <w:t>]</w:t>
+      </w:r>
+    </w:p>
+    <w:p>
+      <w:r>
+        <w:t>At a minimum, Skyline needs to know the charge state and either the ion formula or m/z for each precursor and product.</w:t>
+      </w:r>
+      <w:r>
+        <w:t xml:space="preserve">  If no product ion information is present</w:t>
+      </w:r>
+      <w:r>
+        <w:t xml:space="preserve"> in a transition list</w:t>
+      </w:r>
+      <w:r>
+        <w:t>, it</w:t>
+      </w:r>
+      <w:r>
+        <w:t xml:space="preserve"> is</w:t>
+      </w:r>
+      <w:r>
+        <w:t xml:space="preserve"> assumed to be a list of precursor targets.</w:t>
+      </w:r>
+      <w:r>
+        <w:t xml:space="preserve"> Repeated precursor information with different product information is assumed to indicate multiple transitions of a single precursor, just as with peptides.</w:t>
+      </w:r>
+    </w:p>
+    <w:p>
+      <w:pPr>
+        <w:pStyle w:val="Heading3"/>
+      </w:pPr>
+      <w:r>
+        <w:t>A note on ion formulas</w:t>
+      </w:r>
+      <w:r>
+        <w:t xml:space="preserve"> and adduct descriptions</w:t>
+      </w:r>
+    </w:p>
+    <w:p>
+      <w:r>
+        <w:t>In proteomics applications Skyline can safely assume ionization by protonation</w:t>
+      </w:r>
+      <w:r>
+        <w:t>.</w:t>
+      </w:r>
+      <w:r>
+        <w:t xml:space="preserve"> </w:t>
+      </w:r>
+      <w:r>
+        <w:t xml:space="preserve">So, </w:t>
+      </w:r>
+      <w:r>
+        <w:t>all that</w:t>
+      </w:r>
+      <w:r>
+        <w:t xml:space="preserve"> is</w:t>
+      </w:r>
+      <w:r>
+        <w:t xml:space="preserve"> needed to describe a charged peptide is </w:t>
+      </w:r>
+      <w:r>
+        <w:t>its</w:t>
+      </w:r>
+      <w:r>
+        <w:t xml:space="preserve"> </w:t>
+      </w:r>
+      <w:r>
+        <w:t xml:space="preserve">sequence and </w:t>
+      </w:r>
+      <w:r>
+        <w:t>charge state</w:t>
+      </w:r>
+      <w:r>
+        <w:t>.</w:t>
+      </w:r>
+      <w:r>
+        <w:t xml:space="preserve"> </w:t>
+      </w:r>
+      <w:r>
+        <w:t xml:space="preserve"> </w:t>
+      </w:r>
+      <w:r>
+        <w:t xml:space="preserve">For </w:t>
+      </w:r>
+      <w:r>
+        <w:t xml:space="preserve">generalized molecules, </w:t>
+      </w:r>
+      <w:r>
+        <w:t>however, io</w:t>
+      </w:r>
+      <w:r>
+        <w:t xml:space="preserve">nization can be </w:t>
+      </w:r>
+      <w:r>
+        <w:t xml:space="preserve">achieved </w:t>
+      </w:r>
+      <w:r>
+        <w:t>by almost any means</w:t>
+      </w:r>
+      <w:r>
+        <w:t xml:space="preserve"> (sodium gain, hy</w:t>
+      </w:r>
+      <w:r>
+        <w:t>drogen loss, etc</w:t>
+      </w:r>
+      <w:r>
+        <w:t>.</w:t>
+      </w:r>
+      <w:r>
+        <w:t>)</w:t>
+      </w:r>
+      <w:r>
+        <w:t xml:space="preserve">.  </w:t>
+      </w:r>
+      <w:r>
+        <w:t>Such</w:t>
+      </w:r>
+      <w:r>
+        <w:t xml:space="preserve"> ionization modes can be specified in Skyline using</w:t>
+      </w:r>
+      <w:r>
+        <w:t xml:space="preserve"> </w:t>
+      </w:r>
+      <w:r>
+        <w:t xml:space="preserve">adduct descriptions of the style used at </w:t>
+      </w:r>
+      <w:hyperlink r:id="rId13" w:history="1">
+        <w:r>
+          <w:rPr>
+            <w:rStyle w:val="Hyperlink"/>
+          </w:rPr>
+          <w:t>http://fiehnlab.ucdavis.edu/staff/kind/Metabolomics/MS-Adduct-Calculator/</w:t>
+        </w:r>
+      </w:hyperlink>
+      <w:r>
+        <w:t xml:space="preserve">, </w:t>
+      </w:r>
+      <w:proofErr w:type="spellStart"/>
+      <w:r>
+        <w:t>e.g</w:t>
+      </w:r>
+      <w:proofErr w:type="spellEnd"/>
+      <w:r>
+        <w:t xml:space="preserve"> “[</w:t>
+      </w:r>
+      <w:proofErr w:type="spellStart"/>
+      <w:r>
+        <w:t>M+Na</w:t>
+      </w:r>
+      <w:proofErr w:type="spellEnd"/>
+      <w:r>
+        <w:t>]”, “[M-2H]”</w:t>
+      </w:r>
+      <w:r>
+        <w:t>, “[2M+ACN+H]”,</w:t>
+      </w:r>
+      <w:r>
+        <w:t xml:space="preserve"> etc</w:t>
+      </w:r>
+      <w:r>
+        <w:t xml:space="preserve">. </w:t>
+      </w:r>
+      <w:r>
+        <w:t xml:space="preserve"> </w:t>
+      </w:r>
+    </w:p>
+    <w:p>
+      <w:pPr>
+        <w:rPr>
+          <w:rFonts w:eastAsia="Calibri"/>
+        </w:rPr>
+      </w:pPr>
+      <w:r>
+        <w:t xml:space="preserve">Adduct descriptions can also be used to indicate that a molecule is isotopically labeled. For example, the </w:t>
+      </w:r>
+      <w:r>
+        <w:t>adduct “[M</w:t>
+      </w:r>
+      <w:r>
+        <w:rPr>
+          <w:rFonts w:eastAsia="Calibri"/>
+          <w:highlight w:val="white"/>
+        </w:rPr>
+        <w:t>3Cl374H2-Na</w:t>
+      </w:r>
+      <w:r>
+        <w:rPr>
+          <w:rFonts w:eastAsia="Calibri"/>
+        </w:rPr>
+        <w:t>]”</w:t>
+      </w:r>
+      <w:r>
+        <w:rPr>
+          <w:rFonts w:eastAsia="Calibri"/>
+        </w:rPr>
+        <w:t xml:space="preserve"> indicates that the molecule has three Cl atoms replaced by 37Cl, and </w:t>
+      </w:r>
+      <w:r>
+        <w:rPr>
+          <w:rFonts w:eastAsia="Calibri"/>
+        </w:rPr>
+        <w:t>four</w:t>
+      </w:r>
+      <w:r>
+        <w:rPr>
+          <w:rFonts w:eastAsia="Calibri"/>
+        </w:rPr>
+        <w:t xml:space="preserve"> H atoms replaced by deuterium, and the molecule is ionized by loss of Na.</w:t>
+      </w:r>
+    </w:p>
+    <w:p>
+      <w:pPr>
+        <w:rPr>
+          <w:rFonts w:eastAsia="Calibri"/>
+        </w:rPr>
+      </w:pPr>
+      <w:r>
+        <w:rPr>
+          <w:rFonts w:eastAsia="Calibri"/>
+        </w:rPr>
+        <w:t>For molecules where the formula is unknown, a mass shift can be indicated by adduct. For example, “[</w:t>
+      </w:r>
+      <w:proofErr w:type="gramStart"/>
+      <w:r>
+        <w:rPr>
+          <w:rFonts w:eastAsia="Calibri"/>
+        </w:rPr>
+        <w:t>M(</w:t>
+      </w:r>
+      <w:proofErr w:type="gramEnd"/>
+      <w:r>
+        <w:rPr>
+          <w:rFonts w:eastAsia="Calibri"/>
+        </w:rPr>
+        <w:t>-1.23)+H]” indicates that the molecule’s mass is 1.23 AMU less than its unaltered form, and the molecule is ionized by hydrogen gain.</w:t>
+      </w:r>
+    </w:p>
+    <w:p>
+      <w:pPr>
+        <w:rPr>
+          <w:rFonts w:eastAsia="Calibri"/>
+        </w:rPr>
+      </w:pPr>
+      <w:r>
+        <w:rPr>
+          <w:rFonts w:eastAsia="Calibri"/>
+        </w:rPr>
+        <w:t xml:space="preserve">For molecules where the means of ionization is unknown, </w:t>
+      </w:r>
+      <w:proofErr w:type="gramStart"/>
+      <w:r>
+        <w:rPr>
+          <w:rFonts w:eastAsia="Calibri"/>
+        </w:rPr>
+        <w:t>an adduct</w:t>
+      </w:r>
+      <w:proofErr w:type="gramEnd"/>
+      <w:r>
+        <w:rPr>
+          <w:rFonts w:eastAsia="Calibri"/>
+        </w:rPr>
+        <w:t xml:space="preserve"> can indicate just a charge. For example, “[M+3]” indicates charge state three. The m/z value will be 1/3 of the molecule mass.</w:t>
+      </w:r>
+      <w:r>
+        <w:rPr>
+          <w:rFonts w:eastAsia="Calibri"/>
+        </w:rPr>
+        <w:t xml:space="preserve"> While i</w:t>
+      </w:r>
+      <w:r>
+        <w:t>t is possible to describe your transition list completely in terms of m/z values for both precursors and products, without a chemical formula Skyline cannot provide isotopic distributions so chemical formula and adduct descriptions are preferred.</w:t>
+      </w:r>
+    </w:p>
+    <w:p>
+      <w:pPr>
+        <w:pStyle w:val="Heading2"/>
+      </w:pPr>
+      <w:r>
+        <w:t>Transition list insert</w:t>
+      </w:r>
+    </w:p>
+    <w:p>
+      <w:r>
+        <w:t xml:space="preserve">To begin creating your first Skyline document that targets </w:t>
+      </w:r>
+      <w:r>
+        <w:t>non-proteomic</w:t>
+      </w:r>
+      <w:r>
+        <w:t xml:space="preserve"> molecules, do the following:</w:t>
+      </w:r>
+    </w:p>
+    <w:p>
+      <w:pPr>
+        <w:pStyle w:val="ListParagraph"/>
+        <w:numPr>
+          <w:ilvl w:val="0"/>
+          <w:numId w:val="37"/>
+        </w:numPr>
+      </w:pPr>
+      <w:r>
+        <w:t>L</w:t>
+      </w:r>
+      <w:r>
+        <w:t>ocate the “</w:t>
+      </w:r>
+      <w:r>
+        <w:t>SMTutorial_TransitionList.</w:t>
+      </w:r>
+      <w:r>
+        <w:t>csv” file and open it in Excel.</w:t>
+      </w:r>
+      <w:r>
+        <w:t xml:space="preserve"> </w:t>
+      </w:r>
+    </w:p>
+    <w:p>
+      <w:pPr>
+        <w:pStyle w:val="ListParagraph"/>
+        <w:numPr>
+          <w:ilvl w:val="0"/>
+          <w:numId w:val="37"/>
+        </w:numPr>
+      </w:pPr>
+      <w:r>
+        <w:t>On the</w:t>
+      </w:r>
+      <w:r>
+        <w:t xml:space="preserve"> Skyline</w:t>
+      </w:r>
+      <w:r>
+        <w:t xml:space="preserve"> </w:t>
+      </w:r>
+      <w:r>
+        <w:rPr>
+          <w:b/>
+        </w:rPr>
+        <w:t>Edit</w:t>
+      </w:r>
+      <w:r>
+        <w:t xml:space="preserve"> menu, choose </w:t>
+      </w:r>
+      <w:r>
+        <w:rPr>
+          <w:b/>
+        </w:rPr>
+        <w:t xml:space="preserve">Insert </w:t>
+      </w:r>
+      <w:r>
+        <w:t>and</w:t>
+      </w:r>
+      <w:r>
+        <w:t xml:space="preserve"> click </w:t>
+      </w:r>
+      <w:r>
+        <w:rPr>
+          <w:b/>
+        </w:rPr>
+        <w:t>Transition</w:t>
+      </w:r>
+      <w:r>
+        <w:rPr>
+          <w:b/>
+        </w:rPr>
+        <w:t xml:space="preserve"> List</w:t>
+      </w:r>
+      <w:r>
+        <w:rPr>
+          <w:bCs/>
+        </w:rPr>
+        <w:t>.</w:t>
+      </w:r>
+    </w:p>
+    <w:p>
+      <w:r>
+        <w:t xml:space="preserve">Skyline will show the </w:t>
+      </w:r>
+      <w:r>
+        <w:rPr>
+          <w:b/>
+          <w:bCs/>
+        </w:rPr>
+        <w:t>Insert</w:t>
+      </w:r>
+      <w:r>
+        <w:t xml:space="preserve"> form</w:t>
+      </w:r>
+      <w:r>
+        <w:t xml:space="preserve">. </w:t>
+      </w:r>
+      <w:r>
+        <w:t>(</w:t>
+      </w:r>
+      <w:r>
+        <w:t>If you chose “Mixed interface” instead of “Molecule interface”,</w:t>
+      </w:r>
+      <w:r>
+        <w:t xml:space="preserve"> there will be a radio button for “Peptides” or “Molecules” – choose Molecules</w:t>
+      </w:r>
+      <w:r>
+        <w:t>.</w:t>
+      </w:r>
+      <w:r>
+        <w:t>)</w:t>
+      </w:r>
+    </w:p>
+    <w:p>
+      <w:pPr>
+        <w:spacing w:after="0" w:line="240" w:lineRule="auto"/>
+      </w:pPr>
+      <w:r>
+        <w:br w:type="page"/>
+      </w:r>
+    </w:p>
+    <w:p>
+      <w:r>
+        <w:lastRenderedPageBreak/>
+        <w:t>The form should look something like this:</w:t>
+      </w:r>
+    </w:p>
+    <w:p>
+      <w:r>
+        <w:rPr>
+          <w:noProof/>
+        </w:rPr>
+        <w:drawing>
+          <wp:inline distT="0" distB="0" distL="0" distR="0" wp14:anchorId="75D2B7EB" wp14:editId="3E9477A3">
+            <wp:extent cx="5943600" cy="1626870"/>
+            <wp:effectExtent l="0" t="0" r="0" b="0"/>
+            <wp:docPr id="5" name="Picture 5"/>
+            <wp:cNvGraphicFramePr>
+              <a:graphicFrameLocks xmlns:a="http://schemas.openxmlformats.org/drawingml/2006/main" noChangeAspect="1"/>
+            </wp:cNvGraphicFramePr>
+            <a:graphic xmlns:a="http://schemas.openxmlformats.org/drawingml/2006/main">
+              <a:graphicData uri="http://schemas.openxmlformats.org/drawingml/2006/picture">
+                <pic:pic xmlns:pic="http://schemas.openxmlformats.org/drawingml/2006/picture">
+                  <pic:nvPicPr>
+                    <pic:cNvPr id="0" name=""/>
+                    <pic:cNvPicPr/>
+                  </pic:nvPicPr>
+                  <pic:blipFill>
+                    <a:blip r:embed="rId14"/>
+                    <a:stretch>
+                      <a:fillRect/>
+                    </a:stretch>
+                  </pic:blipFill>
+                  <pic:spPr>
+                    <a:xfrm>
+                      <a:off x="0" y="0"/>
+                      <a:ext cx="5943600" cy="1626870"/>
+                    </a:xfrm>
+                    <a:prstGeom prst="rect">
+                      <a:avLst/>
+                    </a:prstGeom>
+                  </pic:spPr>
+                </pic:pic>
+              </a:graphicData>
+            </a:graphic>
+          </wp:inline>
+        </w:drawing>
+      </w:r>
+    </w:p>
+    <w:p/>
+    <w:p>
+      <w:r>
+        <w:t>In the transition list spreadsheet</w:t>
+      </w:r>
+      <w:r>
+        <w:t xml:space="preserve"> you downloaded</w:t>
+      </w:r>
+      <w:r>
+        <w:t>, you should find the following values</w:t>
       </w:r>
       <w:r>
         <w:t>:</w:t>
@@ -8681,14 +8931,20 @@
         <w:rPr>
           <w:color w:val="000000"/>
         </w:rPr>
-        <w:lastRenderedPageBreak/>
         <w:t xml:space="preserve">Note that the Adduct column is optional: as in the example of Spermidine, the adduct can be given as part of the ion formula.  </w:t>
       </w:r>
       <w:r>
         <w:rPr>
           <w:color w:val="000000"/>
         </w:rPr>
-        <w:t>Note also that the Precursor Charge column is not actually needed:  the charge states can be inferred from the adduct descriptions.</w:t>
+        <w:t xml:space="preserve">Note also that the Precursor Charge column is not actually needed:  the charge </w:t>
+      </w:r>
+      <w:r>
+        <w:rPr>
+          <w:color w:val="000000"/>
+        </w:rPr>
+        <w:lastRenderedPageBreak/>
+        <w:t>states can be inferred from the adduct descriptions.</w:t>
       </w:r>
       <w:r>
         <w:rPr>
@@ -8783,12 +9039,6 @@
         <w:t>Columns</w:t>
       </w:r>
       <w:r>
-        <w:t xml:space="preserve"> button and uncheck the columns </w:t>
-      </w:r>
-      <w:r>
-        <w:t>that do not appear in the spreadsheet</w:t>
-      </w:r>
-      <w:r>
         <w:t>.</w:t>
       </w:r>
     </w:p>
@@ -8804,9 +9054,9 @@
         </w:rPr>
         <w:drawing>
           <wp:inline distT="0" distB="0" distL="0" distR="0">
-            <wp:extent cx="5943600" cy="3719195"/>
-            <wp:effectExtent l="0" t="0" r="0" b="0"/>
-            <wp:docPr id="12" name="Picture 12"/>
+            <wp:extent cx="5935345" cy="4089400"/>
+            <wp:effectExtent l="0" t="0" r="8255" b="6350"/>
+            <wp:docPr id="6" name="Picture 6"/>
             <wp:cNvGraphicFramePr>
               <a:graphicFrameLocks xmlns:a="http://schemas.openxmlformats.org/drawingml/2006/main" noChangeAspect="1"/>
             </wp:cNvGraphicFramePr>
@@ -8814,13 +9064,13 @@
               <a:graphicData uri="http://schemas.openxmlformats.org/drawingml/2006/picture">
                 <pic:pic xmlns:pic="http://schemas.openxmlformats.org/drawingml/2006/picture">
                   <pic:nvPicPr>
-                    <pic:cNvPr id="0" name="Picture 1"/>
+                    <pic:cNvPr id="0" name="Picture 2"/>
                     <pic:cNvPicPr>
                       <a:picLocks noChangeAspect="1" noChangeArrowheads="1"/>
                     </pic:cNvPicPr>
                   </pic:nvPicPr>
                   <pic:blipFill>
-                    <a:blip r:embed="rId13">
+                    <a:blip r:embed="rId15">
                       <a:extLst>
                         <a:ext uri="{28A0092B-C50C-407E-A947-70E740481C1C}">
                           <a14:useLocalDpi xmlns:a14="http://schemas.microsoft.com/office/drawing/2010/main" val="0"/>
@@ -8835,7 +9085,7 @@
                   <pic:spPr bwMode="auto">
                     <a:xfrm>
                       <a:off x="0" y="0"/>
-                      <a:ext cx="5943600" cy="3719195"/>
+                      <a:ext cx="5935345" cy="4089400"/>
                     </a:xfrm>
                     <a:prstGeom prst="rect">
                       <a:avLst/>
@@ -8853,7 +9103,29 @@
       </w:r>
     </w:p>
     <w:p>
-      <w:r>
+      <w:pPr>
+        <w:pStyle w:val="ListParagraph"/>
+        <w:numPr>
+          <w:ilvl w:val="0"/>
+          <w:numId w:val="38"/>
+        </w:numPr>
+      </w:pPr>
+      <w:r>
+        <w:t>Uncheck the columns that do not appear in the spreadsheet.</w:t>
+      </w:r>
+    </w:p>
+    <w:p/>
+    <w:p>
+      <w:pPr>
+        <w:spacing w:after="0" w:line="240" w:lineRule="auto"/>
+      </w:pPr>
+      <w:r>
+        <w:br w:type="page"/>
+      </w:r>
+    </w:p>
+    <w:p>
+      <w:r>
+        <w:lastRenderedPageBreak/>
         <w:t xml:space="preserve">Next do the following to reorder the columns in the </w:t>
       </w:r>
       <w:r>
@@ -8877,7 +9149,6 @@
         </w:numPr>
       </w:pPr>
       <w:r>
-        <w:lastRenderedPageBreak/>
         <w:t xml:space="preserve">Click and drag each column header you want to move to the </w:t>
       </w:r>
       <w:r>
@@ -8899,249 +9170,10 @@
           <w:noProof/>
         </w:rPr>
         <w:drawing>
-          <wp:inline distT="0" distB="0" distL="0" distR="0" wp14:anchorId="4C1AF624" wp14:editId="5ABEFEAB">
-            <wp:extent cx="5943600" cy="1740535"/>
+          <wp:inline distT="0" distB="0" distL="0" distR="0" wp14:anchorId="00A51F3F" wp14:editId="42E150AB">
+            <wp:extent cx="5943600" cy="1760855"/>
             <wp:effectExtent l="0" t="0" r="0" b="0"/>
-            <wp:docPr id="25" name="Picture 25"/>
-            <wp:cNvGraphicFramePr>
-              <a:graphicFrameLocks xmlns:a="http://schemas.openxmlformats.org/drawingml/2006/main" noChangeAspect="1"/>
-            </wp:cNvGraphicFramePr>
-            <a:graphic xmlns:a="http://schemas.openxmlformats.org/drawingml/2006/main">
-              <a:graphicData uri="http://schemas.openxmlformats.org/drawingml/2006/picture">
-                <pic:pic xmlns:pic="http://schemas.openxmlformats.org/drawingml/2006/picture">
-                  <pic:nvPicPr>
-                    <pic:cNvPr id="0" name=""/>
-                    <pic:cNvPicPr/>
-                  </pic:nvPicPr>
-                  <pic:blipFill>
-                    <a:blip r:embed="rId14"/>
-                    <a:stretch>
-                      <a:fillRect/>
-                    </a:stretch>
-                  </pic:blipFill>
-                  <pic:spPr>
-                    <a:xfrm>
-                      <a:off x="0" y="0"/>
-                      <a:ext cx="5943600" cy="1740535"/>
-                    </a:xfrm>
-                    <a:prstGeom prst="rect">
-                      <a:avLst/>
-                    </a:prstGeom>
-                  </pic:spPr>
-                </pic:pic>
-              </a:graphicData>
-            </a:graphic>
-          </wp:inline>
-        </w:drawing>
-      </w:r>
-      <w:r>
-        <w:rPr>
-          <w:noProof/>
-        </w:rPr>
-        <w:t xml:space="preserve"> </w:t>
-      </w:r>
-      <w:r>
-        <w:rPr>
-          <w:noProof/>
-        </w:rPr>
-        <w:t xml:space="preserve"> </w:t>
-      </w:r>
-    </w:p>
-    <w:p>
-      <w:r>
-        <w:t>To add the transitions specified in the spreadsheet, do the following:</w:t>
-      </w:r>
-    </w:p>
-    <w:p>
-      <w:pPr>
-        <w:pStyle w:val="ListParagraph"/>
-        <w:numPr>
-          <w:ilvl w:val="0"/>
-          <w:numId w:val="38"/>
-        </w:numPr>
-      </w:pPr>
-      <w:r>
-        <w:t>Select the contents of the spreadsheet</w:t>
-      </w:r>
-      <w:r>
-        <w:t>, excluding the first row containing the headers</w:t>
-      </w:r>
-      <w:r>
-        <w:t>.</w:t>
-      </w:r>
-    </w:p>
-    <w:p>
-      <w:pPr>
-        <w:pStyle w:val="ListParagraph"/>
-        <w:numPr>
-          <w:ilvl w:val="0"/>
-          <w:numId w:val="38"/>
-        </w:numPr>
-      </w:pPr>
-      <w:r>
-        <w:t xml:space="preserve">Click the </w:t>
-      </w:r>
-      <w:r>
-        <w:rPr>
-          <w:b/>
-          <w:bCs/>
-        </w:rPr>
-        <w:t>Copy</w:t>
-      </w:r>
-      <w:r>
-        <w:t xml:space="preserve"> button on the toolbar.</w:t>
-      </w:r>
-    </w:p>
-    <w:p>
-      <w:pPr>
-        <w:pStyle w:val="ListParagraph"/>
-        <w:numPr>
-          <w:ilvl w:val="0"/>
-          <w:numId w:val="38"/>
-        </w:numPr>
-      </w:pPr>
-      <w:r>
-        <w:t>Switch back to Skyline.</w:t>
-      </w:r>
-    </w:p>
-    <w:p>
-      <w:pPr>
-        <w:pStyle w:val="ListParagraph"/>
-        <w:numPr>
-          <w:ilvl w:val="0"/>
-          <w:numId w:val="38"/>
-        </w:numPr>
-      </w:pPr>
-      <w:r>
-        <w:t>Press Ctrl-V on your keyboard to paste.</w:t>
-      </w:r>
-    </w:p>
-    <w:p>
-      <w:pPr>
-        <w:pStyle w:val="ListParagraph"/>
-        <w:numPr>
-          <w:ilvl w:val="0"/>
-          <w:numId w:val="38"/>
-        </w:numPr>
-      </w:pPr>
-      <w:r>
-        <w:t xml:space="preserve">Click the </w:t>
-      </w:r>
-      <w:r>
-        <w:rPr>
-          <w:b/>
-          <w:bCs/>
-        </w:rPr>
-        <w:t>Check for Errors</w:t>
-      </w:r>
-      <w:r>
-        <w:t xml:space="preserve"> button.</w:t>
-      </w:r>
-    </w:p>
-    <w:p>
-      <w:r>
-        <w:t xml:space="preserve">NOTE: If you accidentally copied the header row or got the column order wrong, then you will see an error at this point. Otherwise, the </w:t>
-      </w:r>
-      <w:r>
-        <w:rPr>
-          <w:b/>
-          <w:bCs/>
-        </w:rPr>
-        <w:t>Insert</w:t>
-      </w:r>
-      <w:r>
-        <w:t xml:space="preserve"> form should look like this:</w:t>
-      </w:r>
-    </w:p>
-    <w:p>
-      <w:r>
-        <w:rPr>
-          <w:noProof/>
-        </w:rPr>
-        <w:drawing>
-          <wp:inline distT="0" distB="0" distL="0" distR="0" wp14:anchorId="5CB5C326" wp14:editId="2E3BF70F">
-            <wp:extent cx="5943600" cy="3221355"/>
-            <wp:effectExtent l="0" t="0" r="0" b="0"/>
-            <wp:docPr id="26" name="Picture 26"/>
-            <wp:cNvGraphicFramePr>
-              <a:graphicFrameLocks xmlns:a="http://schemas.openxmlformats.org/drawingml/2006/main" noChangeAspect="1"/>
-            </wp:cNvGraphicFramePr>
-            <a:graphic xmlns:a="http://schemas.openxmlformats.org/drawingml/2006/main">
-              <a:graphicData uri="http://schemas.openxmlformats.org/drawingml/2006/picture">
-                <pic:pic xmlns:pic="http://schemas.openxmlformats.org/drawingml/2006/picture">
-                  <pic:nvPicPr>
-                    <pic:cNvPr id="0" name=""/>
-                    <pic:cNvPicPr/>
-                  </pic:nvPicPr>
-                  <pic:blipFill>
-                    <a:blip r:embed="rId15"/>
-                    <a:stretch>
-                      <a:fillRect/>
-                    </a:stretch>
-                  </pic:blipFill>
-                  <pic:spPr>
-                    <a:xfrm>
-                      <a:off x="0" y="0"/>
-                      <a:ext cx="5943600" cy="3221355"/>
-                    </a:xfrm>
-                    <a:prstGeom prst="rect">
-                      <a:avLst/>
-                    </a:prstGeom>
-                  </pic:spPr>
-                </pic:pic>
-              </a:graphicData>
-            </a:graphic>
-          </wp:inline>
-        </w:drawing>
-      </w:r>
-      <w:r>
-        <w:rPr>
-          <w:noProof/>
-        </w:rPr>
-        <w:t xml:space="preserve"> </w:t>
-      </w:r>
-    </w:p>
-    <w:p>
-      <w:pPr>
-        <w:pStyle w:val="ListParagraph"/>
-        <w:numPr>
-          <w:ilvl w:val="0"/>
-          <w:numId w:val="39"/>
-        </w:numPr>
-      </w:pPr>
-      <w:r>
-        <w:t xml:space="preserve">Click the </w:t>
-      </w:r>
-      <w:r>
-        <w:rPr>
-          <w:b/>
-          <w:bCs/>
-        </w:rPr>
-        <w:t>Insert</w:t>
-      </w:r>
-      <w:r>
-        <w:t xml:space="preserve"> button.</w:t>
-      </w:r>
-    </w:p>
-    <w:p>
-      <w:pPr>
-        <w:keepNext/>
-      </w:pPr>
-      <w:r>
-        <w:lastRenderedPageBreak/>
-        <w:t>Your Skyline window should now look like:</w:t>
-      </w:r>
-    </w:p>
-    <w:p>
-      <w:r>
-        <w:rPr>
-          <w:noProof/>
-        </w:rPr>
-        <w:drawing>
-          <wp:inline distT="0" distB="0" distL="0" distR="0" wp14:anchorId="570AACB9" wp14:editId="0BB308C2">
-            <wp:extent cx="5943600" cy="3013075"/>
-            <wp:effectExtent l="0" t="0" r="0" b="0"/>
-            <wp:docPr id="1" name="Picture 1"/>
+            <wp:docPr id="8" name="Picture 8"/>
             <wp:cNvGraphicFramePr>
               <a:graphicFrameLocks xmlns:a="http://schemas.openxmlformats.org/drawingml/2006/main" noChangeAspect="1"/>
             </wp:cNvGraphicFramePr>
@@ -9161,7 +9193,7 @@
                   <pic:spPr>
                     <a:xfrm>
                       <a:off x="0" y="0"/>
-                      <a:ext cx="5943600" cy="3013075"/>
+                      <a:ext cx="5943600" cy="1760855"/>
                     </a:xfrm>
                     <a:prstGeom prst="rect">
                       <a:avLst/>
@@ -9179,9 +9211,252 @@
         </w:rPr>
         <w:t xml:space="preserve"> </w:t>
       </w:r>
+      <w:r>
+        <w:rPr>
+          <w:noProof/>
+        </w:rPr>
+        <w:t xml:space="preserve"> </w:t>
+      </w:r>
     </w:p>
-    <w:p/>
     <w:p>
+      <w:r>
+        <w:t>To add the transitions specified in the spreadsheet, do the following:</w:t>
+      </w:r>
+    </w:p>
+    <w:p>
+      <w:pPr>
+        <w:pStyle w:val="ListParagraph"/>
+        <w:numPr>
+          <w:ilvl w:val="0"/>
+          <w:numId w:val="38"/>
+        </w:numPr>
+      </w:pPr>
+      <w:r>
+        <w:t>Select the contents of the spreadsheet</w:t>
+      </w:r>
+      <w:r>
+        <w:t>, excluding the first row containing the headers</w:t>
+      </w:r>
+      <w:r>
+        <w:t>.</w:t>
+      </w:r>
+    </w:p>
+    <w:p>
+      <w:pPr>
+        <w:pStyle w:val="ListParagraph"/>
+        <w:numPr>
+          <w:ilvl w:val="0"/>
+          <w:numId w:val="38"/>
+        </w:numPr>
+      </w:pPr>
+      <w:r>
+        <w:t xml:space="preserve">Click the </w:t>
+      </w:r>
+      <w:r>
+        <w:rPr>
+          <w:b/>
+          <w:bCs/>
+        </w:rPr>
+        <w:t>Copy</w:t>
+      </w:r>
+      <w:r>
+        <w:t xml:space="preserve"> button on the toolbar.</w:t>
+      </w:r>
+    </w:p>
+    <w:p>
+      <w:pPr>
+        <w:pStyle w:val="ListParagraph"/>
+        <w:numPr>
+          <w:ilvl w:val="0"/>
+          <w:numId w:val="38"/>
+        </w:numPr>
+      </w:pPr>
+      <w:r>
+        <w:t>Switch back to Skyline.</w:t>
+      </w:r>
+    </w:p>
+    <w:p>
+      <w:pPr>
+        <w:pStyle w:val="ListParagraph"/>
+        <w:numPr>
+          <w:ilvl w:val="0"/>
+          <w:numId w:val="38"/>
+        </w:numPr>
+      </w:pPr>
+      <w:r>
+        <w:t>Press Ctrl-V on your keyboard to paste.</w:t>
+      </w:r>
+    </w:p>
+    <w:p>
+      <w:pPr>
+        <w:pStyle w:val="ListParagraph"/>
+        <w:numPr>
+          <w:ilvl w:val="0"/>
+          <w:numId w:val="38"/>
+        </w:numPr>
+      </w:pPr>
+      <w:r>
+        <w:t xml:space="preserve">Click the </w:t>
+      </w:r>
+      <w:r>
+        <w:rPr>
+          <w:b/>
+          <w:bCs/>
+        </w:rPr>
+        <w:t>Check for Errors</w:t>
+      </w:r>
+      <w:r>
+        <w:t xml:space="preserve"> button.</w:t>
+      </w:r>
+    </w:p>
+    <w:p>
+      <w:r>
+        <w:t xml:space="preserve">NOTE: If you accidentally copied the header row or got the column order wrong, then you will see an error at this point. Otherwise, the </w:t>
+      </w:r>
+      <w:r>
+        <w:rPr>
+          <w:b/>
+          <w:bCs/>
+        </w:rPr>
+        <w:t>Insert</w:t>
+      </w:r>
+      <w:r>
+        <w:t xml:space="preserve"> form should look like this:</w:t>
+      </w:r>
+    </w:p>
+    <w:p>
+      <w:r>
+        <w:rPr>
+          <w:noProof/>
+        </w:rPr>
+        <w:drawing>
+          <wp:inline distT="0" distB="0" distL="0" distR="0" wp14:anchorId="66CEBE27" wp14:editId="540AF454">
+            <wp:extent cx="5943600" cy="2877820"/>
+            <wp:effectExtent l="0" t="0" r="0" b="0"/>
+            <wp:docPr id="10" name="Picture 10"/>
+            <wp:cNvGraphicFramePr>
+              <a:graphicFrameLocks xmlns:a="http://schemas.openxmlformats.org/drawingml/2006/main" noChangeAspect="1"/>
+            </wp:cNvGraphicFramePr>
+            <a:graphic xmlns:a="http://schemas.openxmlformats.org/drawingml/2006/main">
+              <a:graphicData uri="http://schemas.openxmlformats.org/drawingml/2006/picture">
+                <pic:pic xmlns:pic="http://schemas.openxmlformats.org/drawingml/2006/picture">
+                  <pic:nvPicPr>
+                    <pic:cNvPr id="0" name=""/>
+                    <pic:cNvPicPr/>
+                  </pic:nvPicPr>
+                  <pic:blipFill>
+                    <a:blip r:embed="rId17"/>
+                    <a:stretch>
+                      <a:fillRect/>
+                    </a:stretch>
+                  </pic:blipFill>
+                  <pic:spPr>
+                    <a:xfrm>
+                      <a:off x="0" y="0"/>
+                      <a:ext cx="5943600" cy="2877820"/>
+                    </a:xfrm>
+                    <a:prstGeom prst="rect">
+                      <a:avLst/>
+                    </a:prstGeom>
+                  </pic:spPr>
+                </pic:pic>
+              </a:graphicData>
+            </a:graphic>
+          </wp:inline>
+        </w:drawing>
+      </w:r>
+      <w:r>
+        <w:rPr>
+          <w:noProof/>
+        </w:rPr>
+        <w:t xml:space="preserve"> </w:t>
+      </w:r>
+    </w:p>
+    <w:p>
+      <w:pPr>
+        <w:pStyle w:val="ListParagraph"/>
+        <w:numPr>
+          <w:ilvl w:val="0"/>
+          <w:numId w:val="39"/>
+        </w:numPr>
+      </w:pPr>
+      <w:r>
+        <w:t xml:space="preserve">Click the </w:t>
+      </w:r>
+      <w:r>
+        <w:rPr>
+          <w:b/>
+          <w:bCs/>
+        </w:rPr>
+        <w:t>Insert</w:t>
+      </w:r>
+      <w:r>
+        <w:t xml:space="preserve"> button.</w:t>
+      </w:r>
+    </w:p>
+    <w:p>
+      <w:pPr>
+        <w:keepNext/>
+      </w:pPr>
+      <w:r>
+        <w:lastRenderedPageBreak/>
+        <w:t>Your Skyline window should now look like</w:t>
+      </w:r>
+      <w:r>
+        <w:t xml:space="preserve"> this</w:t>
+      </w:r>
+      <w:r>
+        <w:t>:</w:t>
+      </w:r>
+    </w:p>
+    <w:p>
+      <w:r>
+        <w:rPr>
+          <w:noProof/>
+        </w:rPr>
+        <w:drawing>
+          <wp:inline distT="0" distB="0" distL="0" distR="0" wp14:anchorId="7F418A72" wp14:editId="2E805F04">
+            <wp:extent cx="5943600" cy="4077970"/>
+            <wp:effectExtent l="0" t="0" r="0" b="0"/>
+            <wp:docPr id="1" name="Picture 1"/>
+            <wp:cNvGraphicFramePr>
+              <a:graphicFrameLocks xmlns:a="http://schemas.openxmlformats.org/drawingml/2006/main" noChangeAspect="1"/>
+            </wp:cNvGraphicFramePr>
+            <a:graphic xmlns:a="http://schemas.openxmlformats.org/drawingml/2006/main">
+              <a:graphicData uri="http://schemas.openxmlformats.org/drawingml/2006/picture">
+                <pic:pic xmlns:pic="http://schemas.openxmlformats.org/drawingml/2006/picture">
+                  <pic:nvPicPr>
+                    <pic:cNvPr id="0" name=""/>
+                    <pic:cNvPicPr/>
+                  </pic:nvPicPr>
+                  <pic:blipFill>
+                    <a:blip r:embed="rId18"/>
+                    <a:stretch>
+                      <a:fillRect/>
+                    </a:stretch>
+                  </pic:blipFill>
+                  <pic:spPr>
+                    <a:xfrm>
+                      <a:off x="0" y="0"/>
+                      <a:ext cx="5943600" cy="4077970"/>
+                    </a:xfrm>
+                    <a:prstGeom prst="rect">
+                      <a:avLst/>
+                    </a:prstGeom>
+                  </pic:spPr>
+                </pic:pic>
+              </a:graphicData>
+            </a:graphic>
+          </wp:inline>
+        </w:drawing>
+      </w:r>
+    </w:p>
+    <w:p>
+      <w:r>
+        <w:t>(Note the User Interface control button in the upper right. As this document contains non-proteomic data, only the Molecule and Mixed user interface options apply. If you were to try to switch to the Proteomics interface Skyline would offer to create a new, empty proteomics document.)</w:t>
+      </w:r>
+    </w:p>
+    <w:p>
       <w:pPr>
         <w:spacing w:after="160" w:line="256" w:lineRule="auto"/>
       </w:pPr>
@@ -9197,7 +9472,7 @@
       <w:r>
         <w:t xml:space="preserve"> the</w:t>
       </w:r>
-      <w:hyperlink r:id="rId17" w:history="1">
+      <w:hyperlink r:id="rId19" w:history="1">
         <w:r>
           <w:rPr>
             <w:rStyle w:val="Hyperlink"/>
@@ -9208,7 +9483,7 @@
       <w:r>
         <w:t xml:space="preserve">, </w:t>
       </w:r>
-      <w:hyperlink r:id="rId18" w:history="1">
+      <w:hyperlink r:id="rId20" w:history="1">
         <w:r>
           <w:rPr>
             <w:rStyle w:val="Hyperlink"/>
@@ -9219,7 +9494,7 @@
       <w:r>
         <w:t xml:space="preserve"> or </w:t>
       </w:r>
-      <w:hyperlink r:id="rId19" w:history="1">
+      <w:hyperlink r:id="rId21" w:history="1">
         <w:r>
           <w:rPr>
             <w:rStyle w:val="Hyperlink"/>
@@ -9471,7 +9746,7 @@
                     </pic:cNvPicPr>
                   </pic:nvPicPr>
                   <pic:blipFill>
-                    <a:blip r:embed="rId20">
+                    <a:blip r:embed="rId22">
                       <a:extLst>
                         <a:ext uri="{28A0092B-C50C-407E-A947-70E740481C1C}">
                           <a14:useLocalDpi xmlns:a14="http://schemas.microsoft.com/office/drawing/2010/main" val="0"/>
@@ -9906,10 +10181,10 @@
           <w:noProof/>
         </w:rPr>
         <w:drawing>
-          <wp:inline distT="0" distB="0" distL="0" distR="0" wp14:anchorId="55EB2AE0" wp14:editId="4A4E7392">
-            <wp:extent cx="5943600" cy="4061460"/>
+          <wp:inline distT="0" distB="0" distL="0" distR="0" wp14:anchorId="52E6AFDF" wp14:editId="5004DC43">
+            <wp:extent cx="5943600" cy="4077970"/>
             <wp:effectExtent l="0" t="0" r="0" b="0"/>
-            <wp:docPr id="27" name="Picture 27"/>
+            <wp:docPr id="13" name="Picture 13"/>
             <wp:cNvGraphicFramePr>
               <a:graphicFrameLocks xmlns:a="http://schemas.openxmlformats.org/drawingml/2006/main" noChangeAspect="1"/>
             </wp:cNvGraphicFramePr>
@@ -9921,7 +10196,7 @@
                     <pic:cNvPicPr/>
                   </pic:nvPicPr>
                   <pic:blipFill>
-                    <a:blip r:embed="rId21"/>
+                    <a:blip r:embed="rId23"/>
                     <a:stretch>
                       <a:fillRect/>
                     </a:stretch>
@@ -9929,7 +10204,7 @@
                   <pic:spPr>
                     <a:xfrm>
                       <a:off x="0" y="0"/>
-                      <a:ext cx="5943600" cy="4061460"/>
+                      <a:ext cx="5943600" cy="4077970"/>
                     </a:xfrm>
                     <a:prstGeom prst="rect">
                       <a:avLst/>
@@ -10097,10 +10372,10 @@
           <w:noProof/>
         </w:rPr>
         <w:drawing>
-          <wp:inline distT="0" distB="0" distL="0" distR="0" wp14:anchorId="61250804" wp14:editId="0507C6E7">
-            <wp:extent cx="5943600" cy="4292600"/>
+          <wp:inline distT="0" distB="0" distL="0" distR="0" wp14:anchorId="613DCF45" wp14:editId="51473F3E">
+            <wp:extent cx="5943600" cy="4077970"/>
             <wp:effectExtent l="0" t="0" r="0" b="0"/>
-            <wp:docPr id="28" name="Picture 28"/>
+            <wp:docPr id="14" name="Picture 14"/>
             <wp:cNvGraphicFramePr>
               <a:graphicFrameLocks xmlns:a="http://schemas.openxmlformats.org/drawingml/2006/main" noChangeAspect="1"/>
             </wp:cNvGraphicFramePr>
@@ -10112,7 +10387,7 @@
                     <pic:cNvPicPr/>
                   </pic:nvPicPr>
                   <pic:blipFill>
-                    <a:blip r:embed="rId22"/>
+                    <a:blip r:embed="rId24"/>
                     <a:stretch>
                       <a:fillRect/>
                     </a:stretch>
@@ -10120,7 +10395,7 @@
                   <pic:spPr>
                     <a:xfrm>
                       <a:off x="0" y="0"/>
-                      <a:ext cx="5943600" cy="4292600"/>
+                      <a:ext cx="5943600" cy="4077970"/>
                     </a:xfrm>
                     <a:prstGeom prst="rect">
                       <a:avLst/>
@@ -10158,13 +10433,31 @@
         <w:t>In this tutorial, you have learned</w:t>
       </w:r>
       <w:r>
-        <w:t xml:space="preserve"> how to create a Skyline document that targets small molecules specified as precursor ion chemical formulas</w:t>
+        <w:t xml:space="preserve"> how to create a Skyline document that targets </w:t>
+      </w:r>
+      <w:r>
+        <w:t>mole</w:t>
+      </w:r>
+      <w:r>
+        <w:t>cules specified as precursor ion chemical formulas</w:t>
       </w:r>
       <w:r>
         <w:t xml:space="preserve"> and adducts,</w:t>
       </w:r>
       <w:r>
-        <w:t xml:space="preserve"> and product ion m/z values. You imported a multi-replicate data set collected by a metabolomics researcher, and saw how many existing Skyline features created initially for targeted proteomics use can now be applied to small molecule data. Small molecule support</w:t>
+        <w:t xml:space="preserve"> and product ion m/z values. You imported a multi-replicate data set collected by a metabolomics researcher, and saw how many existing Skyline features created initially for targeted proteomics use can now be applied to </w:t>
+      </w:r>
+      <w:r>
+        <w:t>non-proteomic</w:t>
+      </w:r>
+      <w:r>
+        <w:t xml:space="preserve"> molecule data. </w:t>
+      </w:r>
+      <w:r>
+        <w:t>General</w:t>
+      </w:r>
+      <w:r>
+        <w:t xml:space="preserve"> molecule support</w:t>
       </w:r>
       <w:r>
         <w:t xml:space="preserve"> </w:t>
@@ -10263,7 +10556,7 @@
       </w:r>
     </w:p>
     <w:sectPr>
-      <w:footerReference w:type="default" r:id="rId23"/>
+      <w:footerReference w:type="default" r:id="rId25"/>
       <w:pgSz w:w="12240" w:h="15840"/>
       <w:pgMar w:top="1440" w:right="1440" w:bottom="1440" w:left="1440" w:header="720" w:footer="720" w:gutter="0"/>
       <w:cols w:space="720"/>
@@ -10318,7 +10611,7 @@
       <w:rPr>
         <w:noProof/>
       </w:rPr>
-      <w:t>4</w:t>
+      <w:t>3</w:t>
     </w:r>
     <w:r>
       <w:fldChar w:fldCharType="end"/>
@@ -13239,6 +13532,119 @@
     </w:lvl>
   </w:abstractNum>
   <w:abstractNum w:abstractNumId="25">
+    <w:nsid w:val="37183FEF"/>
+    <w:multiLevelType w:val="hybridMultilevel"/>
+    <w:tmpl w:val="D294F2FC"/>
+    <w:lvl w:ilvl="0" w:tplc="04090001">
+      <w:start w:val="1"/>
+      <w:numFmt w:val="bullet"/>
+      <w:lvlText w:val=""/>
+      <w:lvlJc w:val="left"/>
+      <w:pPr>
+        <w:ind w:left="720" w:hanging="360"/>
+      </w:pPr>
+      <w:rPr>
+        <w:rFonts w:ascii="Symbol" w:hAnsi="Symbol" w:hint="default"/>
+      </w:rPr>
+    </w:lvl>
+    <w:lvl w:ilvl="1" w:tplc="04090003" w:tentative="1">
+      <w:start w:val="1"/>
+      <w:numFmt w:val="bullet"/>
+      <w:lvlText w:val="o"/>
+      <w:lvlJc w:val="left"/>
+      <w:pPr>
+        <w:ind w:left="1440" w:hanging="360"/>
+      </w:pPr>
+      <w:rPr>
+        <w:rFonts w:ascii="Courier New" w:hAnsi="Courier New" w:cs="Courier New" w:hint="default"/>
+      </w:rPr>
+    </w:lvl>
+    <w:lvl w:ilvl="2" w:tplc="04090005" w:tentative="1">
+      <w:start w:val="1"/>
+      <w:numFmt w:val="bullet"/>
+      <w:lvlText w:val=""/>
+      <w:lvlJc w:val="left"/>
+      <w:pPr>
+        <w:ind w:left="2160" w:hanging="360"/>
+      </w:pPr>
+      <w:rPr>
+        <w:rFonts w:ascii="Wingdings" w:hAnsi="Wingdings" w:hint="default"/>
+      </w:rPr>
+    </w:lvl>
+    <w:lvl w:ilvl="3" w:tplc="04090001" w:tentative="1">
+      <w:start w:val="1"/>
+      <w:numFmt w:val="bullet"/>
+      <w:lvlText w:val=""/>
+      <w:lvlJc w:val="left"/>
+      <w:pPr>
+        <w:ind w:left="2880" w:hanging="360"/>
+      </w:pPr>
+      <w:rPr>
+        <w:rFonts w:ascii="Symbol" w:hAnsi="Symbol" w:hint="default"/>
+      </w:rPr>
+    </w:lvl>
+    <w:lvl w:ilvl="4" w:tplc="04090003" w:tentative="1">
+      <w:start w:val="1"/>
+      <w:numFmt w:val="bullet"/>
+      <w:lvlText w:val="o"/>
+      <w:lvlJc w:val="left"/>
+      <w:pPr>
+        <w:ind w:left="3600" w:hanging="360"/>
+      </w:pPr>
+      <w:rPr>
+        <w:rFonts w:ascii="Courier New" w:hAnsi="Courier New" w:cs="Courier New" w:hint="default"/>
+      </w:rPr>
+    </w:lvl>
+    <w:lvl w:ilvl="5" w:tplc="04090005" w:tentative="1">
+      <w:start w:val="1"/>
+      <w:numFmt w:val="bullet"/>
+      <w:lvlText w:val=""/>
+      <w:lvlJc w:val="left"/>
+      <w:pPr>
+        <w:ind w:left="4320" w:hanging="360"/>
+      </w:pPr>
+      <w:rPr>
+        <w:rFonts w:ascii="Wingdings" w:hAnsi="Wingdings" w:hint="default"/>
+      </w:rPr>
+    </w:lvl>
+    <w:lvl w:ilvl="6" w:tplc="04090001" w:tentative="1">
+      <w:start w:val="1"/>
+      <w:numFmt w:val="bullet"/>
+      <w:lvlText w:val=""/>
+      <w:lvlJc w:val="left"/>
+      <w:pPr>
+        <w:ind w:left="5040" w:hanging="360"/>
+      </w:pPr>
+      <w:rPr>
+        <w:rFonts w:ascii="Symbol" w:hAnsi="Symbol" w:hint="default"/>
+      </w:rPr>
+    </w:lvl>
+    <w:lvl w:ilvl="7" w:tplc="04090003" w:tentative="1">
+      <w:start w:val="1"/>
+      <w:numFmt w:val="bullet"/>
+      <w:lvlText w:val="o"/>
+      <w:lvlJc w:val="left"/>
+      <w:pPr>
+        <w:ind w:left="5760" w:hanging="360"/>
+      </w:pPr>
+      <w:rPr>
+        <w:rFonts w:ascii="Courier New" w:hAnsi="Courier New" w:cs="Courier New" w:hint="default"/>
+      </w:rPr>
+    </w:lvl>
+    <w:lvl w:ilvl="8" w:tplc="04090005" w:tentative="1">
+      <w:start w:val="1"/>
+      <w:numFmt w:val="bullet"/>
+      <w:lvlText w:val=""/>
+      <w:lvlJc w:val="left"/>
+      <w:pPr>
+        <w:ind w:left="6480" w:hanging="360"/>
+      </w:pPr>
+      <w:rPr>
+        <w:rFonts w:ascii="Wingdings" w:hAnsi="Wingdings" w:hint="default"/>
+      </w:rPr>
+    </w:lvl>
+  </w:abstractNum>
+  <w:abstractNum w:abstractNumId="26">
     <w:nsid w:val="3DF347CB"/>
     <w:multiLevelType w:val="hybridMultilevel"/>
     <w:tmpl w:val="05B431C4"/>
@@ -13351,7 +13757,7 @@
       </w:rPr>
     </w:lvl>
   </w:abstractNum>
-  <w:abstractNum w:abstractNumId="26">
+  <w:abstractNum w:abstractNumId="27">
     <w:nsid w:val="40070D6A"/>
     <w:multiLevelType w:val="hybridMultilevel"/>
     <w:tmpl w:val="BBCC2AC2"/>
@@ -13440,7 +13846,7 @@
       </w:pPr>
     </w:lvl>
   </w:abstractNum>
-  <w:abstractNum w:abstractNumId="27">
+  <w:abstractNum w:abstractNumId="28">
     <w:nsid w:val="47887BDE"/>
     <w:multiLevelType w:val="hybridMultilevel"/>
     <w:tmpl w:val="9E2EF5A0"/>
@@ -13553,7 +13959,7 @@
       </w:rPr>
     </w:lvl>
   </w:abstractNum>
-  <w:abstractNum w:abstractNumId="28">
+  <w:abstractNum w:abstractNumId="29">
     <w:nsid w:val="4B5F4B6A"/>
     <w:multiLevelType w:val="hybridMultilevel"/>
     <w:tmpl w:val="DE0C1D76"/>
@@ -13639,7 +14045,120 @@
       </w:pPr>
     </w:lvl>
   </w:abstractNum>
-  <w:abstractNum w:abstractNumId="29">
+  <w:abstractNum w:abstractNumId="30">
+    <w:nsid w:val="4D7F3427"/>
+    <w:multiLevelType w:val="hybridMultilevel"/>
+    <w:tmpl w:val="9C866C44"/>
+    <w:lvl w:ilvl="0" w:tplc="04090001">
+      <w:start w:val="1"/>
+      <w:numFmt w:val="bullet"/>
+      <w:lvlText w:val=""/>
+      <w:lvlJc w:val="left"/>
+      <w:pPr>
+        <w:ind w:left="720" w:hanging="360"/>
+      </w:pPr>
+      <w:rPr>
+        <w:rFonts w:ascii="Symbol" w:hAnsi="Symbol" w:hint="default"/>
+      </w:rPr>
+    </w:lvl>
+    <w:lvl w:ilvl="1" w:tplc="04090003" w:tentative="1">
+      <w:start w:val="1"/>
+      <w:numFmt w:val="bullet"/>
+      <w:lvlText w:val="o"/>
+      <w:lvlJc w:val="left"/>
+      <w:pPr>
+        <w:ind w:left="1440" w:hanging="360"/>
+      </w:pPr>
+      <w:rPr>
+        <w:rFonts w:ascii="Courier New" w:hAnsi="Courier New" w:cs="Courier New" w:hint="default"/>
+      </w:rPr>
+    </w:lvl>
+    <w:lvl w:ilvl="2" w:tplc="04090005" w:tentative="1">
+      <w:start w:val="1"/>
+      <w:numFmt w:val="bullet"/>
+      <w:lvlText w:val=""/>
+      <w:lvlJc w:val="left"/>
+      <w:pPr>
+        <w:ind w:left="2160" w:hanging="360"/>
+      </w:pPr>
+      <w:rPr>
+        <w:rFonts w:ascii="Wingdings" w:hAnsi="Wingdings" w:hint="default"/>
+      </w:rPr>
+    </w:lvl>
+    <w:lvl w:ilvl="3" w:tplc="04090001" w:tentative="1">
+      <w:start w:val="1"/>
+      <w:numFmt w:val="bullet"/>
+      <w:lvlText w:val=""/>
+      <w:lvlJc w:val="left"/>
+      <w:pPr>
+        <w:ind w:left="2880" w:hanging="360"/>
+      </w:pPr>
+      <w:rPr>
+        <w:rFonts w:ascii="Symbol" w:hAnsi="Symbol" w:hint="default"/>
+      </w:rPr>
+    </w:lvl>
+    <w:lvl w:ilvl="4" w:tplc="04090003" w:tentative="1">
+      <w:start w:val="1"/>
+      <w:numFmt w:val="bullet"/>
+      <w:lvlText w:val="o"/>
+      <w:lvlJc w:val="left"/>
+      <w:pPr>
+        <w:ind w:left="3600" w:hanging="360"/>
+      </w:pPr>
+      <w:rPr>
+        <w:rFonts w:ascii="Courier New" w:hAnsi="Courier New" w:cs="Courier New" w:hint="default"/>
+      </w:rPr>
+    </w:lvl>
+    <w:lvl w:ilvl="5" w:tplc="04090005" w:tentative="1">
+      <w:start w:val="1"/>
+      <w:numFmt w:val="bullet"/>
+      <w:lvlText w:val=""/>
+      <w:lvlJc w:val="left"/>
+      <w:pPr>
+        <w:ind w:left="4320" w:hanging="360"/>
+      </w:pPr>
+      <w:rPr>
+        <w:rFonts w:ascii="Wingdings" w:hAnsi="Wingdings" w:hint="default"/>
+      </w:rPr>
+    </w:lvl>
+    <w:lvl w:ilvl="6" w:tplc="04090001" w:tentative="1">
+      <w:start w:val="1"/>
+      <w:numFmt w:val="bullet"/>
+      <w:lvlText w:val=""/>
+      <w:lvlJc w:val="left"/>
+      <w:pPr>
+        <w:ind w:left="5040" w:hanging="360"/>
+      </w:pPr>
+      <w:rPr>
+        <w:rFonts w:ascii="Symbol" w:hAnsi="Symbol" w:hint="default"/>
+      </w:rPr>
+    </w:lvl>
+    <w:lvl w:ilvl="7" w:tplc="04090003" w:tentative="1">
+      <w:start w:val="1"/>
+      <w:numFmt w:val="bullet"/>
+      <w:lvlText w:val="o"/>
+      <w:lvlJc w:val="left"/>
+      <w:pPr>
+        <w:ind w:left="5760" w:hanging="360"/>
+      </w:pPr>
+      <w:rPr>
+        <w:rFonts w:ascii="Courier New" w:hAnsi="Courier New" w:cs="Courier New" w:hint="default"/>
+      </w:rPr>
+    </w:lvl>
+    <w:lvl w:ilvl="8" w:tplc="04090005" w:tentative="1">
+      <w:start w:val="1"/>
+      <w:numFmt w:val="bullet"/>
+      <w:lvlText w:val=""/>
+      <w:lvlJc w:val="left"/>
+      <w:pPr>
+        <w:ind w:left="6480" w:hanging="360"/>
+      </w:pPr>
+      <w:rPr>
+        <w:rFonts w:ascii="Wingdings" w:hAnsi="Wingdings" w:hint="default"/>
+      </w:rPr>
+    </w:lvl>
+  </w:abstractNum>
+  <w:abstractNum w:abstractNumId="31">
     <w:nsid w:val="4EB06A93"/>
     <w:multiLevelType w:val="hybridMultilevel"/>
     <w:tmpl w:val="9BFA3D1C"/>
@@ -13752,7 +14271,7 @@
       </w:rPr>
     </w:lvl>
   </w:abstractNum>
-  <w:abstractNum w:abstractNumId="30">
+  <w:abstractNum w:abstractNumId="32">
     <w:nsid w:val="526B0BED"/>
     <w:multiLevelType w:val="hybridMultilevel"/>
     <w:tmpl w:val="6CD47C3E"/>
@@ -13838,7 +14357,7 @@
       </w:pPr>
     </w:lvl>
   </w:abstractNum>
-  <w:abstractNum w:abstractNumId="31">
+  <w:abstractNum w:abstractNumId="33">
     <w:nsid w:val="5C835EB4"/>
     <w:multiLevelType w:val="hybridMultilevel"/>
     <w:tmpl w:val="C270CCA2"/>
@@ -13951,7 +14470,7 @@
       </w:rPr>
     </w:lvl>
   </w:abstractNum>
-  <w:abstractNum w:abstractNumId="32">
+  <w:abstractNum w:abstractNumId="34">
     <w:nsid w:val="5CC8351F"/>
     <w:multiLevelType w:val="hybridMultilevel"/>
     <w:tmpl w:val="5590F722"/>
@@ -14091,7 +14610,7 @@
       </w:rPr>
     </w:lvl>
   </w:abstractNum>
-  <w:abstractNum w:abstractNumId="33">
+  <w:abstractNum w:abstractNumId="35">
     <w:nsid w:val="5E2C0DE1"/>
     <w:multiLevelType w:val="hybridMultilevel"/>
     <w:tmpl w:val="9C2A6396"/>
@@ -14204,7 +14723,7 @@
       </w:rPr>
     </w:lvl>
   </w:abstractNum>
-  <w:abstractNum w:abstractNumId="34">
+  <w:abstractNum w:abstractNumId="36">
     <w:nsid w:val="6159522E"/>
     <w:multiLevelType w:val="hybridMultilevel"/>
     <w:tmpl w:val="DBE47366"/>
@@ -14317,7 +14836,7 @@
       </w:rPr>
     </w:lvl>
   </w:abstractNum>
-  <w:abstractNum w:abstractNumId="35">
+  <w:abstractNum w:abstractNumId="37">
     <w:nsid w:val="62F81974"/>
     <w:multiLevelType w:val="hybridMultilevel"/>
     <w:tmpl w:val="7BA03CAE"/>
@@ -14430,7 +14949,7 @@
       </w:rPr>
     </w:lvl>
   </w:abstractNum>
-  <w:abstractNum w:abstractNumId="36">
+  <w:abstractNum w:abstractNumId="38">
     <w:nsid w:val="6B850C87"/>
     <w:multiLevelType w:val="hybridMultilevel"/>
     <w:tmpl w:val="85C8C822"/>
@@ -14543,7 +15062,7 @@
       </w:rPr>
     </w:lvl>
   </w:abstractNum>
-  <w:abstractNum w:abstractNumId="37">
+  <w:abstractNum w:abstractNumId="39">
     <w:nsid w:val="6B933633"/>
     <w:multiLevelType w:val="hybridMultilevel"/>
     <w:tmpl w:val="CB7018BE"/>
@@ -14656,7 +15175,7 @@
       </w:rPr>
     </w:lvl>
   </w:abstractNum>
-  <w:abstractNum w:abstractNumId="38">
+  <w:abstractNum w:abstractNumId="40">
     <w:nsid w:val="6C820465"/>
     <w:multiLevelType w:val="hybridMultilevel"/>
     <w:tmpl w:val="3AF2D7E2"/>
@@ -14796,7 +15315,7 @@
       </w:rPr>
     </w:lvl>
   </w:abstractNum>
-  <w:abstractNum w:abstractNumId="39">
+  <w:abstractNum w:abstractNumId="41">
     <w:nsid w:val="703C07C7"/>
     <w:multiLevelType w:val="hybridMultilevel"/>
     <w:tmpl w:val="2F1225D4"/>
@@ -14882,7 +15401,7 @@
       </w:pPr>
     </w:lvl>
   </w:abstractNum>
-  <w:abstractNum w:abstractNumId="40">
+  <w:abstractNum w:abstractNumId="42">
     <w:nsid w:val="70E968EA"/>
     <w:multiLevelType w:val="hybridMultilevel"/>
     <w:tmpl w:val="807203EE"/>
@@ -15016,6 +15535,119 @@
           <w:tab w:val="num" w:pos="6480"/>
         </w:tabs>
         <w:ind w:left="6480" w:hanging="360"/>
+      </w:pPr>
+      <w:rPr>
+        <w:rFonts w:ascii="Wingdings" w:hAnsi="Wingdings" w:hint="default"/>
+      </w:rPr>
+    </w:lvl>
+  </w:abstractNum>
+  <w:abstractNum w:abstractNumId="43">
+    <w:nsid w:val="7D742C7E"/>
+    <w:multiLevelType w:val="hybridMultilevel"/>
+    <w:tmpl w:val="387435E4"/>
+    <w:lvl w:ilvl="0" w:tplc="04090001">
+      <w:start w:val="1"/>
+      <w:numFmt w:val="bullet"/>
+      <w:lvlText w:val=""/>
+      <w:lvlJc w:val="left"/>
+      <w:pPr>
+        <w:ind w:left="770" w:hanging="360"/>
+      </w:pPr>
+      <w:rPr>
+        <w:rFonts w:ascii="Symbol" w:hAnsi="Symbol" w:hint="default"/>
+      </w:rPr>
+    </w:lvl>
+    <w:lvl w:ilvl="1" w:tplc="04090003" w:tentative="1">
+      <w:start w:val="1"/>
+      <w:numFmt w:val="bullet"/>
+      <w:lvlText w:val="o"/>
+      <w:lvlJc w:val="left"/>
+      <w:pPr>
+        <w:ind w:left="1490" w:hanging="360"/>
+      </w:pPr>
+      <w:rPr>
+        <w:rFonts w:ascii="Courier New" w:hAnsi="Courier New" w:cs="Courier New" w:hint="default"/>
+      </w:rPr>
+    </w:lvl>
+    <w:lvl w:ilvl="2" w:tplc="04090005" w:tentative="1">
+      <w:start w:val="1"/>
+      <w:numFmt w:val="bullet"/>
+      <w:lvlText w:val=""/>
+      <w:lvlJc w:val="left"/>
+      <w:pPr>
+        <w:ind w:left="2210" w:hanging="360"/>
+      </w:pPr>
+      <w:rPr>
+        <w:rFonts w:ascii="Wingdings" w:hAnsi="Wingdings" w:hint="default"/>
+      </w:rPr>
+    </w:lvl>
+    <w:lvl w:ilvl="3" w:tplc="04090001" w:tentative="1">
+      <w:start w:val="1"/>
+      <w:numFmt w:val="bullet"/>
+      <w:lvlText w:val=""/>
+      <w:lvlJc w:val="left"/>
+      <w:pPr>
+        <w:ind w:left="2930" w:hanging="360"/>
+      </w:pPr>
+      <w:rPr>
+        <w:rFonts w:ascii="Symbol" w:hAnsi="Symbol" w:hint="default"/>
+      </w:rPr>
+    </w:lvl>
+    <w:lvl w:ilvl="4" w:tplc="04090003" w:tentative="1">
+      <w:start w:val="1"/>
+      <w:numFmt w:val="bullet"/>
+      <w:lvlText w:val="o"/>
+      <w:lvlJc w:val="left"/>
+      <w:pPr>
+        <w:ind w:left="3650" w:hanging="360"/>
+      </w:pPr>
+      <w:rPr>
+        <w:rFonts w:ascii="Courier New" w:hAnsi="Courier New" w:cs="Courier New" w:hint="default"/>
+      </w:rPr>
+    </w:lvl>
+    <w:lvl w:ilvl="5" w:tplc="04090005" w:tentative="1">
+      <w:start w:val="1"/>
+      <w:numFmt w:val="bullet"/>
+      <w:lvlText w:val=""/>
+      <w:lvlJc w:val="left"/>
+      <w:pPr>
+        <w:ind w:left="4370" w:hanging="360"/>
+      </w:pPr>
+      <w:rPr>
+        <w:rFonts w:ascii="Wingdings" w:hAnsi="Wingdings" w:hint="default"/>
+      </w:rPr>
+    </w:lvl>
+    <w:lvl w:ilvl="6" w:tplc="04090001" w:tentative="1">
+      <w:start w:val="1"/>
+      <w:numFmt w:val="bullet"/>
+      <w:lvlText w:val=""/>
+      <w:lvlJc w:val="left"/>
+      <w:pPr>
+        <w:ind w:left="5090" w:hanging="360"/>
+      </w:pPr>
+      <w:rPr>
+        <w:rFonts w:ascii="Symbol" w:hAnsi="Symbol" w:hint="default"/>
+      </w:rPr>
+    </w:lvl>
+    <w:lvl w:ilvl="7" w:tplc="04090003" w:tentative="1">
+      <w:start w:val="1"/>
+      <w:numFmt w:val="bullet"/>
+      <w:lvlText w:val="o"/>
+      <w:lvlJc w:val="left"/>
+      <w:pPr>
+        <w:ind w:left="5810" w:hanging="360"/>
+      </w:pPr>
+      <w:rPr>
+        <w:rFonts w:ascii="Courier New" w:hAnsi="Courier New" w:cs="Courier New" w:hint="default"/>
+      </w:rPr>
+    </w:lvl>
+    <w:lvl w:ilvl="8" w:tplc="04090005" w:tentative="1">
+      <w:start w:val="1"/>
+      <w:numFmt w:val="bullet"/>
+      <w:lvlText w:val=""/>
+      <w:lvlJc w:val="left"/>
+      <w:pPr>
+        <w:ind w:left="6530" w:hanging="360"/>
       </w:pPr>
       <w:rPr>
         <w:rFonts w:ascii="Wingdings" w:hAnsi="Wingdings" w:hint="default"/>
@@ -15029,19 +15661,19 @@
     <w:abstractNumId w:val="13"/>
   </w:num>
   <w:num w:numId="3">
-    <w:abstractNumId w:val="31"/>
+    <w:abstractNumId w:val="33"/>
   </w:num>
   <w:num w:numId="4">
-    <w:abstractNumId w:val="27"/>
+    <w:abstractNumId w:val="28"/>
   </w:num>
   <w:num w:numId="5">
     <w:abstractNumId w:val="8"/>
   </w:num>
   <w:num w:numId="6">
-    <w:abstractNumId w:val="33"/>
+    <w:abstractNumId w:val="35"/>
   </w:num>
   <w:num w:numId="7">
-    <w:abstractNumId w:val="40"/>
+    <w:abstractNumId w:val="42"/>
   </w:num>
   <w:num w:numId="8">
     <w:abstractNumId w:val="2"/>
@@ -15053,16 +15685,16 @@
     <w:abstractNumId w:val="15"/>
   </w:num>
   <w:num w:numId="11">
-    <w:abstractNumId w:val="39"/>
+    <w:abstractNumId w:val="41"/>
   </w:num>
   <w:num w:numId="12">
-    <w:abstractNumId w:val="36"/>
+    <w:abstractNumId w:val="38"/>
   </w:num>
   <w:num w:numId="13">
     <w:abstractNumId w:val="5"/>
   </w:num>
   <w:num w:numId="14">
-    <w:abstractNumId w:val="38"/>
+    <w:abstractNumId w:val="40"/>
   </w:num>
   <w:num w:numId="15">
     <w:abstractNumId w:val="7"/>
@@ -15077,7 +15709,7 @@
     <w:abstractNumId w:val="3"/>
   </w:num>
   <w:num w:numId="19">
-    <w:abstractNumId w:val="37"/>
+    <w:abstractNumId w:val="39"/>
   </w:num>
   <w:num w:numId="20">
     <w:abstractNumId w:val="22"/>
@@ -15089,10 +15721,10 @@
     <w:abstractNumId w:val="1"/>
   </w:num>
   <w:num w:numId="23">
-    <w:abstractNumId w:val="32"/>
+    <w:abstractNumId w:val="34"/>
   </w:num>
   <w:num w:numId="24">
-    <w:abstractNumId w:val="34"/>
+    <w:abstractNumId w:val="36"/>
   </w:num>
   <w:num w:numId="25">
     <w:abstractNumId w:val="11"/>
@@ -15107,7 +15739,7 @@
     <w:abstractNumId w:val="24"/>
   </w:num>
   <w:num w:numId="29">
-    <w:abstractNumId w:val="30"/>
+    <w:abstractNumId w:val="32"/>
   </w:num>
   <w:num w:numId="30">
     <w:abstractNumId w:val="20"/>
@@ -15119,16 +15751,16 @@
     <w:abstractNumId w:val="0"/>
   </w:num>
   <w:num w:numId="33">
-    <w:abstractNumId w:val="35"/>
+    <w:abstractNumId w:val="37"/>
   </w:num>
   <w:num w:numId="34">
     <w:abstractNumId w:val="17"/>
   </w:num>
   <w:num w:numId="35">
-    <w:abstractNumId w:val="26"/>
+    <w:abstractNumId w:val="27"/>
   </w:num>
   <w:num w:numId="36">
-    <w:abstractNumId w:val="28"/>
+    <w:abstractNumId w:val="29"/>
     <w:lvlOverride w:ilvl="0">
       <w:startOverride w:val="1"/>
     </w:lvlOverride>
@@ -15167,10 +15799,19 @@
     <w:abstractNumId w:val="6"/>
   </w:num>
   <w:num w:numId="40">
+    <w:abstractNumId w:val="26"/>
+  </w:num>
+  <w:num w:numId="41">
+    <w:abstractNumId w:val="31"/>
+  </w:num>
+  <w:num w:numId="42">
+    <w:abstractNumId w:val="30"/>
+  </w:num>
+  <w:num w:numId="43">
     <w:abstractNumId w:val="25"/>
   </w:num>
-  <w:num w:numId="41">
-    <w:abstractNumId w:val="29"/>
+  <w:num w:numId="44">
+    <w:abstractNumId w:val="43"/>
   </w:num>
   <w:numIdMacAtCleanup w:val="17"/>
 </w:numbering>
@@ -16614,7 +17255,7 @@
 </file>
 
 <file path=customXml/itemProps1.xml><?xml version="1.0" encoding="utf-8"?>
-<ds:datastoreItem xmlns:ds="http://schemas.openxmlformats.org/officeDocument/2006/customXml" ds:itemID="{D2D13A75-4719-4F87-ACF8-B72863B48551}">
+<ds:datastoreItem xmlns:ds="http://schemas.openxmlformats.org/officeDocument/2006/customXml" ds:itemID="{12FC31D7-23B0-4919-9656-402EAF5F0060}">
   <ds:schemaRefs>
     <ds:schemaRef ds:uri="http://schemas.openxmlformats.org/officeDocument/2006/bibliography"/>
   </ds:schemaRefs>

</xml_diff>